<commit_message>
update doc, bỏ pref, thay bằng custom pref
</commit_message>
<xml_diff>
--- a/doc/Work management system.docx
+++ b/doc/Work management system.docx
@@ -798,7 +798,6 @@
           <w:id w:val="-166019715"/>
           <w:citation/>
         </w:sdtPr>
-        <w:sdtEndPr/>
         <w:sdtContent>
           <w:r>
             <w:rPr>
@@ -867,7 +866,6 @@
           <w:id w:val="1155567821"/>
           <w:citation/>
         </w:sdtPr>
-        <w:sdtEndPr/>
         <w:sdtContent>
           <w:r>
             <w:rPr>
@@ -938,7 +936,6 @@
           <w:id w:val="-721758662"/>
           <w:citation/>
         </w:sdtPr>
-        <w:sdtEndPr/>
         <w:sdtContent>
           <w:r>
             <w:rPr>
@@ -1207,7 +1204,6 @@
           <w:docPartUnique/>
         </w:docPartObj>
       </w:sdtPr>
-      <w:sdtEndPr/>
       <w:sdtContent>
         <w:p>
           <w:pPr>
@@ -3041,7 +3037,6 @@
           <w:docPartUnique/>
         </w:docPartObj>
       </w:sdtPr>
-      <w:sdtEndPr/>
       <w:sdtContent>
         <w:p>
           <w:pPr>
@@ -3800,7 +3795,6 @@
           <w:id w:val="1301117077"/>
           <w:citation/>
         </w:sdtPr>
-        <w:sdtEndPr/>
         <w:sdtContent>
           <w:r>
             <w:rPr>
@@ -3862,7 +3856,6 @@
           <w:id w:val="-2021074206"/>
           <w:citation/>
         </w:sdtPr>
-        <w:sdtEndPr/>
         <w:sdtContent>
           <w:r>
             <w:rPr>
@@ -4085,7 +4078,6 @@
           <w:id w:val="1736587277"/>
           <w:citation/>
         </w:sdtPr>
-        <w:sdtEndPr/>
         <w:sdtContent>
           <w:r>
             <w:rPr>
@@ -4189,7 +4181,6 @@
           <w:id w:val="1217936302"/>
           <w:citation/>
         </w:sdtPr>
-        <w:sdtEndPr/>
         <w:sdtContent>
           <w:r>
             <w:rPr>
@@ -4448,7 +4439,6 @@
           <w:id w:val="556671286"/>
           <w:citation/>
         </w:sdtPr>
-        <w:sdtEndPr/>
         <w:sdtContent>
           <w:r>
             <w:rPr>
@@ -4510,7 +4500,6 @@
           <w:id w:val="1190725565"/>
           <w:citation/>
         </w:sdtPr>
-        <w:sdtEndPr/>
         <w:sdtContent>
           <w:r>
             <w:rPr>
@@ -4606,7 +4595,6 @@
           <w:id w:val="-514074624"/>
           <w:citation/>
         </w:sdtPr>
-        <w:sdtEndPr/>
         <w:sdtContent>
           <w:r>
             <w:rPr>
@@ -4661,7 +4649,6 @@
           <w:id w:val="455684363"/>
           <w:citation/>
         </w:sdtPr>
-        <w:sdtEndPr/>
         <w:sdtContent>
           <w:r>
             <w:rPr>
@@ -4730,7 +4717,6 @@
           <w:id w:val="-1907134347"/>
           <w:citation/>
         </w:sdtPr>
-        <w:sdtEndPr/>
         <w:sdtContent>
           <w:r>
             <w:rPr>
@@ -4784,7 +4770,6 @@
           <w:id w:val="6410865"/>
           <w:citation/>
         </w:sdtPr>
-        <w:sdtEndPr/>
         <w:sdtContent>
           <w:r>
             <w:rPr>
@@ -4853,7 +4838,6 @@
           <w:id w:val="439573170"/>
           <w:citation/>
         </w:sdtPr>
-        <w:sdtEndPr/>
         <w:sdtContent>
           <w:r>
             <w:rPr>
@@ -4922,7 +4906,6 @@
           <w:id w:val="1180323167"/>
           <w:citation/>
         </w:sdtPr>
-        <w:sdtEndPr/>
         <w:sdtContent>
           <w:r>
             <w:rPr>
@@ -5060,6 +5043,7 @@
         <w:ind w:firstLine="720"/>
         <w:rPr>
           <w:noProof/>
+          <w:color w:val="000000"/>
         </w:rPr>
       </w:pPr>
       <w:r>
@@ -5090,7 +5074,87 @@
         <w:rPr>
           <w:noProof/>
         </w:rPr>
-        <w:t xml:space="preserve"> công việc, và tạo hướng dẫn nhân sự mới. Việc chia nhỏ mô hình theo chức năng, thay vì sử dụng một mô hình duy nhất, cho phép tối ưu hóa hiệu năng và khả năng bảo trì trong dài hạn.</w:t>
+        <w:t xml:space="preserve"> công việc, và tạo hướng dẫn nhân sự mới.</w:t>
+      </w:r>
+      <w:r>
+        <w:rPr>
+          <w:noProof/>
+          <w:lang w:val="vi-VN"/>
+        </w:rPr>
+        <w:t xml:space="preserve"> </w:t>
+      </w:r>
+      <w:r>
+        <w:rPr>
+          <w:noProof/>
+        </w:rPr>
+        <w:t>Từ</w:t>
+      </w:r>
+      <w:r>
+        <w:rPr>
+          <w:noProof/>
+          <w:lang w:val="vi-VN"/>
+        </w:rPr>
+        <w:t xml:space="preserve"> những chức năng đã được chia, các task trong mô hình sẽ được huấn luyện song song với nhau và đảm bảo các vector của các task trực giao với nhau và trực giao với chính task đó. Từ đó tăng khả năng học dữ liệu mới </w:t>
+      </w:r>
+      <w:r>
+        <w:rPr>
+          <w:noProof/>
+          <w:lang w:val="vi-VN"/>
+        </w:rPr>
+        <w:t>trong những tập dữ liệu hạn chế,và</w:t>
+      </w:r>
+      <w:r>
+        <w:rPr>
+          <w:noProof/>
+          <w:lang w:val="vi-VN"/>
+        </w:rPr>
+        <w:t xml:space="preserve"> đảm bảo các task vẫn có khả năng chia sẻ kiến thức với nhau, đồng thời giảm </w:t>
+      </w:r>
+      <w:r>
+        <w:rPr>
+          <w:noProof/>
+          <w:color w:val="000000"/>
+        </w:rPr>
+        <w:t>catastrophic forgetting</w:t>
+      </w:r>
+      <w:r>
+        <w:rPr>
+          <w:noProof/>
+          <w:color w:val="000000"/>
+          <w:lang w:val="vi-VN"/>
+        </w:rPr>
+        <w:t xml:space="preserve"> khi </w:t>
+      </w:r>
+      <w:r>
+        <w:rPr>
+          <w:noProof/>
+          <w:color w:val="000000"/>
+        </w:rPr>
+        <w:t>khi vector mới chỉ trùng lặp một phần rất nhỏ với tri thức đã học</w:t>
+      </w:r>
+      <w:r>
+        <w:rPr>
+          <w:noProof/>
+          <w:color w:val="000000"/>
+          <w:lang w:val="vi-VN"/>
+        </w:rPr>
+        <w:t>, từ đó</w:t>
+      </w:r>
+      <w:r>
+        <w:rPr>
+          <w:noProof/>
+          <w:color w:val="000000"/>
+          <w:lang w:val="vi-VN"/>
+        </w:rPr>
+        <w:t xml:space="preserve"> chủ yếu</w:t>
+      </w:r>
+      <w:r>
+        <w:rPr>
+          <w:noProof/>
+          <w:color w:val="000000"/>
+          <w:lang w:val="vi-VN"/>
+        </w:rPr>
+        <w:t xml:space="preserve"> gây nhiễu chứ không hoàn toàn khiến mô hình cũ bị quên đi những tri thức cũ.</w:t>
       </w:r>
     </w:p>
     <w:p>
@@ -5105,152 +5169,109 @@
         <w:ind w:firstLine="720"/>
         <w:rPr>
           <w:noProof/>
-        </w:rPr>
-      </w:pPr>
-      <w:r>
-        <w:rPr>
-          <w:noProof/>
-        </w:rPr>
-        <w:t xml:space="preserve">Bài viết áp dụng kỹ thuật LoRA để tinh chỉnh mô hình DeepSeek-R1 với dữ liệu nội bộ từ Jira và dữ liệu chat nội bộ. Những nghiên cứu </w:t>
-      </w:r>
-      <w:sdt>
-        <w:sdtPr>
-          <w:rPr>
-            <w:noProof/>
-          </w:rPr>
-          <w:id w:val="299427817"/>
-          <w:citation/>
-        </w:sdtPr>
-        <w:sdtEndPr/>
-        <w:sdtContent>
-          <w:r>
-            <w:rPr>
-              <w:noProof/>
-            </w:rPr>
-            <w:fldChar w:fldCharType="begin"/>
-          </w:r>
-          <w:r>
-            <w:rPr>
-              <w:noProof/>
-            </w:rPr>
-            <w:instrText xml:space="preserve">CITATION Edw17 \l 1033 </w:instrText>
-          </w:r>
-          <w:r>
-            <w:rPr>
-              <w:noProof/>
-            </w:rPr>
-            <w:fldChar w:fldCharType="separate"/>
-          </w:r>
-          <w:r>
-            <w:rPr>
-              <w:noProof/>
-            </w:rPr>
-            <w:t>[1]</w:t>
-          </w:r>
-          <w:r>
-            <w:rPr>
-              <w:noProof/>
-            </w:rPr>
-            <w:fldChar w:fldCharType="end"/>
-          </w:r>
-        </w:sdtContent>
-      </w:sdt>
-      <w:r>
-        <w:rPr>
-          <w:noProof/>
+          <w:lang w:val="vi-VN"/>
+        </w:rPr>
+      </w:pPr>
+      <w:r>
+        <w:rPr>
+          <w:noProof/>
+          <w:color w:val="000000"/>
+          <w:lang w:val="vi-VN"/>
+        </w:rPr>
+        <w:t xml:space="preserve">Để tăng khả năng học những kiến thức </w:t>
+      </w:r>
+      <w:r>
+        <w:rPr>
+          <w:noProof/>
+          <w:color w:val="000000"/>
+          <w:lang w:val="vi-VN"/>
+        </w:rPr>
+        <w:t>có độ trùng lặp cao</w:t>
+      </w:r>
+      <w:r>
+        <w:rPr>
+          <w:rFonts w:ascii="-webkit-standard" w:hAnsi="-webkit-standard"/>
+          <w:color w:val="000000"/>
+          <w:sz w:val="27"/>
+          <w:szCs w:val="27"/>
         </w:rPr>
         <w:t xml:space="preserve"> </w:t>
       </w:r>
-      <w:sdt>
-        <w:sdtPr>
-          <w:rPr>
-            <w:noProof/>
-          </w:rPr>
-          <w:id w:val="110104230"/>
-          <w:citation/>
-        </w:sdtPr>
-        <w:sdtEndPr/>
-        <w:sdtContent>
-          <w:r>
-            <w:rPr>
-              <w:noProof/>
-            </w:rPr>
-            <w:fldChar w:fldCharType="begin"/>
-          </w:r>
-          <w:r>
-            <w:rPr>
-              <w:noProof/>
-            </w:rPr>
-            <w:instrText xml:space="preserve">CITATION Damiv \l 1033 </w:instrText>
-          </w:r>
-          <w:r>
-            <w:rPr>
-              <w:noProof/>
-            </w:rPr>
-            <w:fldChar w:fldCharType="separate"/>
-          </w:r>
-          <w:r>
-            <w:rPr>
-              <w:noProof/>
-            </w:rPr>
-            <w:t>[2]</w:t>
-          </w:r>
-          <w:r>
-            <w:rPr>
-              <w:noProof/>
-            </w:rPr>
-            <w:fldChar w:fldCharType="end"/>
-          </w:r>
-        </w:sdtContent>
-      </w:sdt>
-      <w:r>
-        <w:rPr>
-          <w:noProof/>
-        </w:rPr>
-        <w:t xml:space="preserve"> cho thấy LoRA không chỉ giảm đáng kể chi phí tính toán và lưu trữ mà còn giúp duy trì tri thức nền của mô hình, từ đó giảm thiểu hiện tượng "quên lãng thảm họa" thường gặp khi fine-tuning LLM. Việc áp dụng LoRA trong bài toán quản lý công việc là một điểm mới có giá trị thực tiễn.</w:t>
-      </w:r>
-    </w:p>
-    <w:p>
-      <w:pPr>
-        <w:pBdr>
-          <w:top w:val="nil"/>
-          <w:left w:val="nil"/>
-          <w:bottom w:val="nil"/>
-          <w:right w:val="nil"/>
-          <w:between w:val="nil"/>
-        </w:pBdr>
-        <w:ind w:firstLine="720"/>
-        <w:rPr>
-          <w:noProof/>
-        </w:rPr>
-      </w:pPr>
-      <w:r>
-        <w:rPr>
-          <w:noProof/>
-        </w:rPr>
-        <w:t>Bài viết xây dựng một quy trình xử lý dữ liệu từ hệ thống doanh nghiệp sang định dạng huấn luyện cho LLM, bao gồm tiền xử lý, cấu trúc hóa log, ánh xạ tác vụ và gán nhãn cho từng tình huống. Đây là bước quan trọng nhằm chuyển đổi dữ liệu phi cấu trúc thành tri thức đầu vào cho mô hình ngôn ngữ, đồng thời mở ra khả năng tự động hóa các quy trình ra quyết định nội bộ.</w:t>
-      </w:r>
-    </w:p>
-    <w:p>
-      <w:pPr>
-        <w:pBdr>
-          <w:top w:val="nil"/>
-          <w:left w:val="nil"/>
-          <w:bottom w:val="nil"/>
-          <w:right w:val="nil"/>
-          <w:between w:val="nil"/>
-        </w:pBdr>
-        <w:ind w:firstLine="720"/>
-        <w:rPr>
-          <w:noProof/>
-          <w:color w:val="000000"/>
-        </w:rPr>
-      </w:pPr>
-      <w:r>
-        <w:rPr>
-          <w:noProof/>
-        </w:rPr>
-        <w:t>Bài viết minh chứng cho việc thu hẹp khoảng cách giữa nghiên cứu học thuật và ứng dụng doanh nghiệp. Các kết quả và quy trình được xây dựng có thể tái sử dụng cho các hệ thống hỗ trợ khác, hoặc mở rộng sang các lĩnh vực như chăm sóc khách hang.</w:t>
+      <w:r>
+        <w:rPr>
+          <w:noProof/>
+          <w:color w:val="000000"/>
+        </w:rPr>
+        <w:t>– vốn dễ bị loại bỏ bởi ràng buộc trực giao</w:t>
+      </w:r>
+      <w:r>
+        <w:rPr>
+          <w:noProof/>
+          <w:color w:val="000000"/>
+          <w:lang w:val="vi-VN"/>
+        </w:rPr>
+        <w:t>, bài viết đề xuất sử dụng kỹ thuật C</w:t>
+      </w:r>
+      <w:r>
+        <w:rPr>
+          <w:noProof/>
+          <w:color w:val="000000"/>
+        </w:rPr>
+        <w:t>o</w:t>
+      </w:r>
+      <w:r>
+        <w:rPr>
+          <w:noProof/>
+          <w:color w:val="000000"/>
+          <w:lang w:val="vi-VN"/>
+        </w:rPr>
+        <w:t>LA</w:t>
+      </w:r>
+      <w:bookmarkStart w:id="12" w:name="_heading=h.26in1rg" w:colFirst="0" w:colLast="0"/>
+      <w:bookmarkEnd w:id="12"/>
+      <w:r>
+        <w:rPr>
+          <w:noProof/>
+          <w:color w:val="000000"/>
+        </w:rPr>
+        <w:t xml:space="preserve"> nhằm</w:t>
+      </w:r>
+      <w:r>
+        <w:rPr>
+          <w:noProof/>
+          <w:color w:val="000000"/>
+          <w:lang w:val="vi-VN"/>
+        </w:rPr>
+        <w:t xml:space="preserve"> đảm bảo</w:t>
+      </w:r>
+      <w:r>
+        <w:rPr>
+          <w:noProof/>
+          <w:color w:val="000000"/>
+        </w:rPr>
+        <w:t xml:space="preserve"> mỗi task vừa học đặc trưng riêng biệt, v</w:t>
+      </w:r>
+      <w:r>
+        <w:rPr>
+          <w:noProof/>
+          <w:color w:val="000000"/>
+        </w:rPr>
+        <w:t>ừa</w:t>
+      </w:r>
+      <w:r>
+        <w:rPr>
+          <w:noProof/>
+          <w:color w:val="000000"/>
+        </w:rPr>
+        <w:t xml:space="preserve"> khai thác biểu diễn dùng chung thông qua cơ chế phối hợp giữa các expert, từ đó tăng khả năng tổng quát và tận dụng kiến thức lặp lại hiệu quả hơn</w:t>
+      </w:r>
+      <w:r>
+        <w:rPr>
+          <w:noProof/>
+          <w:color w:val="000000"/>
+          <w:lang w:val="vi-VN"/>
+        </w:rPr>
+        <w:t>.</w:t>
       </w:r>
     </w:p>
     <w:p>
@@ -5273,8 +5294,6 @@
           <w:noProof/>
         </w:rPr>
       </w:pPr>
-      <w:bookmarkStart w:id="12" w:name="_heading=h.26in1rg" w:colFirst="0" w:colLast="0"/>
-      <w:bookmarkEnd w:id="12"/>
       <w:r>
         <w:rPr>
           <w:rFonts w:ascii="Arial" w:eastAsia="Arial" w:hAnsi="Arial" w:cs="Arial"/>
@@ -5332,6 +5351,7 @@
         <w:jc w:val="both"/>
         <w:rPr>
           <w:noProof/>
+          <w:lang w:val="vi-VN"/>
         </w:rPr>
       </w:pPr>
       <w:r>
@@ -5362,7 +5382,20 @@
         <w:rPr>
           <w:noProof/>
         </w:rPr>
-        <w:t>phức tạp.</w:t>
+        <w:t>phức tạp</w:t>
+      </w:r>
+      <w:r>
+        <w:rPr>
+          <w:noProof/>
+        </w:rPr>
+        <w:t xml:space="preserve"> như</w:t>
+      </w:r>
+      <w:r>
+        <w:rPr>
+          <w:noProof/>
+          <w:lang w:val="vi-VN"/>
+        </w:rPr>
+        <w:t xml:space="preserve"> Jira, Trello. Nên việc thu thập thông tin trao đổi giữa các bộ phận là một việc khả thi.</w:t>
       </w:r>
     </w:p>
     <w:p>
@@ -5376,14 +5409,9 @@
       <w:r>
         <w:rPr>
           <w:noProof/>
-        </w:rPr>
-        <w:t xml:space="preserve">Phổ biến nhất là </w:t>
-      </w:r>
-      <w:r>
-        <w:rPr>
-          <w:noProof/>
-        </w:rPr>
-        <w:t>Jira, Trello và Asana</w:t>
+          <w:lang w:val="vi-VN"/>
+        </w:rPr>
+        <w:t>Tuy nhiên việc lấy dữ liệu từ các hệ thống quản lý quy trình công việc phát sinh một vấn đề.</w:t>
       </w:r>
       <w:r>
         <w:rPr>
@@ -5394,56 +5422,30 @@
       <w:r>
         <w:rPr>
           <w:noProof/>
-        </w:rPr>
-        <w:t xml:space="preserve">Jira, với khả năng tùy chỉnh cao và tích hợp mạnh mẽ, phù hợp với các nhóm phát triển phần mềm và dự án phức tạp. Trello, với giao diện trực quan và dễ sử dụng, thích hợp cho các nhóm nhỏ và dự án đơn giản . Asana cung cấp sự cân bằng giữa tính năng và độ phức tạp, phù hợp với nhiều loại hình dự án khác nhau </w:t>
-      </w:r>
-      <w:sdt>
-        <w:sdtPr>
-          <w:rPr>
-            <w:noProof/>
-          </w:rPr>
-          <w:id w:val="836196701"/>
-          <w:citation/>
-        </w:sdtPr>
-        <w:sdtEndPr/>
-        <w:sdtContent>
-          <w:r>
-            <w:rPr>
-              <w:noProof/>
-            </w:rPr>
-            <w:fldChar w:fldCharType="begin"/>
-          </w:r>
-          <w:r>
-            <w:rPr>
-              <w:noProof/>
-            </w:rPr>
-            <w:instrText xml:space="preserve"> CITATION Asa24 \l 1033 </w:instrText>
-          </w:r>
-          <w:r>
-            <w:rPr>
-              <w:noProof/>
-            </w:rPr>
-            <w:fldChar w:fldCharType="separate"/>
-          </w:r>
-          <w:r>
-            <w:rPr>
-              <w:noProof/>
-            </w:rPr>
-            <w:t>[10]</w:t>
-          </w:r>
-          <w:r>
-            <w:rPr>
-              <w:noProof/>
-            </w:rPr>
-            <w:fldChar w:fldCharType="end"/>
-          </w:r>
-        </w:sdtContent>
-      </w:sdt>
-      <w:r>
-        <w:rPr>
-          <w:noProof/>
-        </w:rPr>
-        <w:t> .</w:t>
+          <w:lang w:val="vi-VN"/>
+        </w:rPr>
+        <w:t xml:space="preserve">Các công việc thường có sự liên quan nhất định </w:t>
+      </w:r>
+      <w:r>
+        <w:rPr>
+          <w:noProof/>
+          <w:lang w:val="vi-VN"/>
+        </w:rPr>
+        <w:t xml:space="preserve">đến sản phẩm, dịch vụ mà công ty cung cấp, nhưng đồng thời cũng có sự tách biệt về thông tin trao đổi trong nội bộ từng đơn vị, phòng ban. Dẫn đến việc dữ liệu khi thu thập vừa có tính tương đồng, nhưng cũng có tính khác biệt trong chi tiết từng công việc. Ví dụ cùng nói về 1 phần mềm, cùng là những thuật ngữ chuyên ngành, nhưng bộ phận BA sẽ cần thu thập cách tương tác với phần mềm; nhưng bộ phận Dev lại có những yêu cầu chuyên sâu về việc hiểu từng chức năng của hệ thống qua code. Từ đó đặt ra yêu cầu về việc mô hình phải hiểu rõ được chính xác sự liên quan khi các bộ phận cùng đề cập đến 1 chức năng, nhưng cũng phải hiểu rõ </w:t>
+      </w:r>
+      <w:r>
+        <w:rPr>
+          <w:noProof/>
+          <w:lang w:val="vi-VN"/>
+        </w:rPr>
+        <w:t>yêu cầu chuyên sâu của chức năng đó với từng bộ phận là gì</w:t>
+      </w:r>
+      <w:r>
+        <w:rPr>
+          <w:noProof/>
+          <w:lang w:val="vi-VN"/>
+        </w:rPr>
+        <w:t>.</w:t>
       </w:r>
     </w:p>
     <w:p>
@@ -5458,252 +5460,7 @@
         <w:rPr>
           <w:noProof/>
         </w:rPr>
-        <w:t>Các công cụ quản lý công việc không chỉ hỗ trợ theo dõi tiến độ dự án mà còn tạo ra một hệ sinh thái dữ liệu phong phú và có cấu trúc rõ ràng. Mỗi tác vụ trong các hệ thống này thường đi kèm với thông tin chi tiết như mô tả bằng ngôn ngữ tự nhiên, trạng thái, thời gian xử lý, người phụ trách và mối quan hệ với các tác vụ khác. Dữ liệu này cung cấp đầu vào lý tưởng cho các mô hình AI đa phương thức hoặc nhận thức ngữ cảnh, cho phép hiểu sâu hơn về quy trình làm việc và hỗ trợ ra quyết định thông minh hơn</w:t>
-      </w:r>
-      <w:r>
-        <w:rPr>
-          <w:noProof/>
-        </w:rPr>
         <w:t>.</w:t>
-      </w:r>
-    </w:p>
-    <w:p>
-      <w:pPr>
-        <w:ind w:firstLine="720"/>
-        <w:jc w:val="both"/>
-        <w:rPr>
-          <w:noProof/>
-        </w:rPr>
-      </w:pPr>
-      <w:r>
-        <w:rPr>
-          <w:rStyle w:val="relative"/>
-          <w:noProof/>
-          <w:color w:val="000000"/>
-        </w:rPr>
-        <w:t xml:space="preserve">Hơn nữa, các công cụ như Jira và Trello cung cấp API mạnh mẽ, cho phép truy xuất và xử lý dữ liệu một cách hiệu quả.Điều này tạo điều kiện thuận lợi cho việc xây dựng pipeline huấn luyện cho các mô hình LLMs, đặc biệt là trong việc tinh chỉnh mô hình để phù hợp với ngữ </w:t>
-      </w:r>
-      <w:r>
-        <w:rPr>
-          <w:rStyle w:val="relative"/>
-          <w:noProof/>
-          <w:color w:val="000000"/>
-        </w:rPr>
-        <w:lastRenderedPageBreak/>
-        <w:t>cảnh doanh nghiệp cụ thể.</w:t>
-      </w:r>
-      <w:r>
-        <w:rPr>
-          <w:rStyle w:val="apple-converted-space"/>
-          <w:rFonts w:ascii="-webkit-standard" w:hAnsi="-webkit-standard"/>
-          <w:noProof/>
-          <w:color w:val="000000"/>
-          <w:sz w:val="27"/>
-          <w:szCs w:val="27"/>
-        </w:rPr>
-        <w:t> </w:t>
-      </w:r>
-      <w:r>
-        <w:rPr>
-          <w:rStyle w:val="relative"/>
-          <w:noProof/>
-          <w:color w:val="000000"/>
-        </w:rPr>
-        <w:t>Khả năng truy cập vào dữ liệu lịch sử và tương tác người dùng giúp mô hình học hỏi từ các mẫu hành vi thực tế, nâng cao độ chính xác và hiệu quả trong các tác vụ như gợi ý công việc tiếp theo, tạo checklist tự động và tổng hợp báo cáo</w:t>
-      </w:r>
-    </w:p>
-    <w:p>
-      <w:pPr>
-        <w:ind w:firstLine="720"/>
-        <w:jc w:val="both"/>
-        <w:rPr>
-          <w:noProof/>
-        </w:rPr>
-      </w:pPr>
-      <w:r>
-        <w:rPr>
-          <w:noProof/>
-        </w:rPr>
-        <w:t>Bên cạnh các hệ thống quản lý công việc chuyên dụng, nhiều doanh nghiệp hiện nay vẫn duy trì mô hình quản lý truyền thống, dựa trên các công cụ phổ thông như Excel, tài liệu/văn bản nội bộ hoặc thậm chí là trao đổi trực tiếp qua các ứng dụng trò chuyện như Telegram, Zalo, Viber. Trong các mô hình này, dữ liệu công việc tồn tại ở dạng phi cấu trúc hoặc bán cấu trúc, các bên cung cấp dịch vụ nhắn tin cũng thường không cung cấp công cụ để khai thác lượng dữ liệu này. Gây khó khăn cho việc tổng hợp và phân tích tự động.</w:t>
-      </w:r>
-    </w:p>
-    <w:p>
-      <w:pPr>
-        <w:ind w:firstLine="720"/>
-        <w:jc w:val="both"/>
-        <w:rPr>
-          <w:noProof/>
-        </w:rPr>
-      </w:pPr>
-      <w:r>
-        <w:rPr>
-          <w:noProof/>
-        </w:rPr>
-        <w:t xml:space="preserve">Tuy nhiên, </w:t>
-      </w:r>
-      <w:sdt>
-        <w:sdtPr>
-          <w:rPr>
-            <w:noProof/>
-          </w:rPr>
-          <w:id w:val="109402104"/>
-          <w:citation/>
-        </w:sdtPr>
-        <w:sdtEndPr/>
-        <w:sdtContent>
-          <w:r>
-            <w:rPr>
-              <w:noProof/>
-            </w:rPr>
-            <w:fldChar w:fldCharType="begin"/>
-          </w:r>
-          <w:r>
-            <w:rPr>
-              <w:noProof/>
-            </w:rPr>
-            <w:instrText xml:space="preserve"> CITATION Che24 \l 1033 </w:instrText>
-          </w:r>
-          <w:r>
-            <w:rPr>
-              <w:noProof/>
-            </w:rPr>
-            <w:fldChar w:fldCharType="separate"/>
-          </w:r>
-          <w:r>
-            <w:rPr>
-              <w:noProof/>
-            </w:rPr>
-            <w:t>[11]</w:t>
-          </w:r>
-          <w:r>
-            <w:rPr>
-              <w:noProof/>
-            </w:rPr>
-            <w:fldChar w:fldCharType="end"/>
-          </w:r>
-        </w:sdtContent>
-      </w:sdt>
-      <w:r>
-        <w:rPr>
-          <w:noProof/>
-        </w:rPr>
-        <w:t xml:space="preserve"> cho thấy rằng các mô hình ngôn ngữ lớn (LLMs) có thể được huấn luyện để hiểu và trích xuất thông tin từ dữ liệu phi cấu trúc, như nội dung email, lịch sử trò chuyện hoặc nội dung các file văn bản. Bằng cách sử dụng kỹ thuật như Information Extraction, Semantic Segmentation hoặc Chain-of-Thought prompting, mô hình có thể tái tạo lại luồng công việc từ dữ liệu rời rạc.</w:t>
-      </w:r>
-    </w:p>
-    <w:p>
-      <w:pPr>
-        <w:ind w:firstLine="720"/>
-        <w:jc w:val="both"/>
-        <w:rPr>
-          <w:noProof/>
-        </w:rPr>
-      </w:pPr>
-      <w:r>
-        <w:rPr>
-          <w:noProof/>
-        </w:rPr>
-        <w:t xml:space="preserve">Ngoài ra, thông qua việc phân tích metadata như thời gian gửi mail, người nhận, tần suất trả lời hoặc chủ đề trò chuyện, AI có thể xây dựng một graph tương tác công việc nhằm mô hình hóa cấu trúc làm việc ẩn của tổ chức. Cách tiếp cận này được thử nghiệm trong nghiên cứu </w:t>
-      </w:r>
-      <w:sdt>
-        <w:sdtPr>
-          <w:rPr>
-            <w:noProof/>
-          </w:rPr>
-          <w:id w:val="948444476"/>
-          <w:citation/>
-        </w:sdtPr>
-        <w:sdtEndPr/>
-        <w:sdtContent>
-          <w:r>
-            <w:rPr>
-              <w:noProof/>
-            </w:rPr>
-            <w:fldChar w:fldCharType="begin"/>
-          </w:r>
-          <w:r>
-            <w:rPr>
-              <w:noProof/>
-            </w:rPr>
-            <w:instrText xml:space="preserve"> CITATION Che24 \l 1066 </w:instrText>
-          </w:r>
-          <w:r>
-            <w:rPr>
-              <w:noProof/>
-            </w:rPr>
-            <w:fldChar w:fldCharType="separate"/>
-          </w:r>
-          <w:r>
-            <w:rPr>
-              <w:noProof/>
-            </w:rPr>
-            <w:t>[11]</w:t>
-          </w:r>
-          <w:r>
-            <w:rPr>
-              <w:noProof/>
-            </w:rPr>
-            <w:fldChar w:fldCharType="end"/>
-          </w:r>
-        </w:sdtContent>
-      </w:sdt>
-      <w:r>
-        <w:rPr>
-          <w:noProof/>
-        </w:rPr>
-        <w:t>, cho thấy tiềm năng trong việc phát hiện luồng công việc (workflow patterns) trong các doanh nghiệp chưa sử dụng hệ thống quản lý hiện đại.</w:t>
-      </w:r>
-    </w:p>
-    <w:p>
-      <w:pPr>
-        <w:ind w:firstLine="720"/>
-        <w:jc w:val="both"/>
-        <w:rPr>
-          <w:noProof/>
-        </w:rPr>
-      </w:pPr>
-      <w:r>
-        <w:rPr>
-          <w:noProof/>
-        </w:rPr>
-        <w:t xml:space="preserve">Khác với dữ liệu từ Jira hay Trello, dữ liệu truyền thống thường yêu cầu bước công phu hơn. Tuy nhiên, với sự phát triển của các mô hình AI tiên tiến cho tác vụ information extraction, việc </w:t>
-      </w:r>
-      <w:r>
-        <w:rPr>
-          <w:noProof/>
-        </w:rPr>
-        <w:t>sử</w:t>
-      </w:r>
-      <w:r>
-        <w:rPr>
-          <w:noProof/>
-          <w:lang w:val="vi-VN"/>
-        </w:rPr>
-        <w:t xml:space="preserve"> dụng dữ liệu phi cấu trúc, bán cấu trúc</w:t>
-      </w:r>
-      <w:r>
-        <w:rPr>
-          <w:noProof/>
-        </w:rPr>
-        <w:t xml:space="preserve"> làm </w:t>
-      </w:r>
-      <w:r>
-        <w:rPr>
-          <w:noProof/>
-        </w:rPr>
-        <w:t>dữ</w:t>
-      </w:r>
-      <w:r>
-        <w:rPr>
-          <w:noProof/>
-          <w:lang w:val="vi-VN"/>
-        </w:rPr>
-        <w:t xml:space="preserve"> liệu cho training model AI</w:t>
-      </w:r>
-      <w:r>
-        <w:rPr>
-          <w:noProof/>
-        </w:rPr>
-        <w:t xml:space="preserve"> là khả thi.</w:t>
       </w:r>
     </w:p>
     <w:p>
@@ -5723,6 +5480,7 @@
           <w:noProof/>
           <w:color w:val="000000"/>
         </w:rPr>
+        <w:lastRenderedPageBreak/>
         <w:t>Deepseek model</w:t>
       </w:r>
     </w:p>
@@ -5793,7 +5551,6 @@
           <w:noProof/>
           <w:lang w:val="en-VN"/>
         </w:rPr>
-        <w:lastRenderedPageBreak/>
         <w:t>Số lớp (n_layers): 30</w:t>
       </w:r>
     </w:p>
@@ -5970,7 +5727,6 @@
           <w:id w:val="177852994"/>
           <w:citation/>
         </w:sdtPr>
-        <w:sdtEndPr/>
         <w:sdtContent>
           <w:r>
             <w:rPr>
@@ -6121,7 +5877,14 @@
         <w:rPr>
           <w:noProof/>
         </w:rPr>
-        <w:t>DeepSeek-R1-Distill-Qwen-7B đã được đánh giá cao trong các bài kiểm tra về khả năng suy luận và lập trình, đạt kết quả tương đương với các mô hình lớn hơn như Qwen3-235B-thinking. Mô hình này tận dụng kỹ thuật chain-of-thought từ DeepSeek-R1 để cải thiện khả năng suy luận, đồng thời duy trì hiệu suất cao trong khi giảm thiểu yêu cầu về tài nguyên tính toán.</w:t>
+        <w:t xml:space="preserve">DeepSeek-R1-Distill-Qwen-7B đã được đánh giá cao trong các bài kiểm tra về khả năng suy luận và lập trình, đạt kết quả tương đương với các mô hình lớn hơn như Qwen3-235B-thinking. Mô hình này tận dụng kỹ thuật chain-of-thought từ DeepSeek-R1 để cải thiện khả năng suy luận, đồng thời duy trì hiệu suất cao </w:t>
+      </w:r>
+      <w:r>
+        <w:rPr>
+          <w:noProof/>
+        </w:rPr>
+        <w:lastRenderedPageBreak/>
+        <w:t>trong khi giảm thiểu yêu cầu về tài nguyên tính toán.</w:t>
       </w:r>
       <w:r>
         <w:rPr>
@@ -6155,8 +5918,7 @@
           <w:noProof/>
           <w:color w:val="000000"/>
         </w:rPr>
-        <w:lastRenderedPageBreak/>
-        <w:t>Low-Rank Adaptation (LoRA) for Efficient Fine-Tuning</w:t>
+        <w:t>Low-Rank Adaptation (LoRA)</w:t>
       </w:r>
     </w:p>
     <w:p>
@@ -6230,7 +5992,6 @@
           <w:id w:val="-224223068"/>
           <w:citation/>
         </w:sdtPr>
-        <w:sdtEndPr/>
         <w:sdtContent>
           <w:r>
             <w:rPr>
@@ -6280,7 +6041,7 @@
         <w:rPr>
           <w:noProof/>
         </w:rPr>
-        <w:t xml:space="preserve"> Trong phương pháp tinh chỉnh truyền thống, toàn bộ ma trận trọng số WW của mô hình sẽ được cập nhật trong quá trình huấn luyện lại, điều này đòi hỏi rất nhiều tài nguyên tính toán và bộ nhớ – đặc biệt khi mô hình có hàng tỷ tham số</w:t>
+        <w:t xml:space="preserve"> Trong phương pháp tinh chỉnh truyền thống, toàn bộ ma trận trọng số W của mô hình sẽ được cập nhật trong quá trình huấn luyện lại, điều này đòi hỏi rất nhiều tài nguyên tính toán và bộ nhớ – đặc biệt khi mô hình có hàng tỷ tham số</w:t>
       </w:r>
       <w:r>
         <w:rPr>
@@ -6296,7 +6057,6 @@
           <w:id w:val="-2145493753"/>
           <w:citation/>
         </w:sdtPr>
-        <w:sdtEndPr/>
         <w:sdtContent>
           <w:r>
             <w:rPr>
@@ -6410,7 +6170,13 @@
         <w:rPr>
           <w:noProof/>
         </w:rPr>
-        <w:t>Thay vào đó, nó giữ nguyên </w:t>
+        <w:t>LoRA</w:t>
+      </w:r>
+      <w:r>
+        <w:rPr>
+          <w:noProof/>
+        </w:rPr>
+        <w:t xml:space="preserve"> giữ nguyên </w:t>
       </w:r>
       <w:r>
         <w:rPr>
@@ -6430,14 +6196,32 @@
         <w:rPr>
           <w:noProof/>
         </w:rPr>
-        <w:t xml:space="preserve">. </w:t>
+        <w:t>.</w:t>
+      </w:r>
+      <w:r>
+        <w:rPr>
+          <w:noProof/>
+        </w:rPr>
+        <w:t xml:space="preserve"> Với</w:t>
+      </w:r>
+      <w:r>
+        <w:rPr>
+          <w:noProof/>
+        </w:rPr>
+        <w:t xml:space="preserve"> </w:t>
+      </w:r>
+      <w:r>
+        <w:rPr>
+          <w:noProof/>
+        </w:rPr>
+        <w:t>m</w:t>
       </w:r>
       <w:r>
         <w:rPr>
           <w:noProof/>
           <w:lang w:val="vi-VN"/>
         </w:rPr>
-        <w:t xml:space="preserve">Mô hình có </w:t>
+        <w:t xml:space="preserve">ô hình có </w:t>
       </w:r>
       <w:r>
         <w:rPr>
@@ -6499,52 +6283,33 @@
         <w:rPr>
           <w:noProof/>
         </w:rPr>
-        <w:t> – nghĩa là có d hàng và k cột.</w:t>
-      </w:r>
-      <w:r>
-        <w:rPr>
-          <w:noProof/>
-        </w:rPr>
-        <w:t xml:space="preserve"> Như</w:t>
+        <w:t> – nghĩa là có d hàng và k cột</w:t>
+      </w:r>
+      <w:r>
+        <w:rPr>
+          <w:noProof/>
+        </w:rPr>
+        <w:t>,</w:t>
       </w:r>
       <w:r>
         <w:rPr>
           <w:noProof/>
           <w:lang w:val="vi-VN"/>
         </w:rPr>
-        <w:t xml:space="preserve"> nếu fine-tune ta phải cập nhật hết </w:t>
-      </w:r>
-      <w:r>
-        <w:rPr>
-          <w:i/>
-          <w:iCs/>
+        <w:t xml:space="preserve"> L</w:t>
+      </w:r>
+      <w:r>
+        <w:rPr>
+          <w:noProof/>
+        </w:rPr>
+        <w:t>o</w:t>
+      </w:r>
+      <w:r>
+        <w:rPr>
           <w:noProof/>
           <w:lang w:val="vi-VN"/>
         </w:rPr>
-        <w:t>dxk</w:t>
-      </w:r>
-      <w:r>
-        <w:rPr>
-          <w:i/>
-          <w:iCs/>
-          <w:noProof/>
-          <w:lang w:val="vi-VN"/>
-        </w:rPr>
-        <w:t xml:space="preserve"> </w:t>
-      </w:r>
-      <w:r>
-        <w:rPr>
-          <w:noProof/>
-          <w:lang w:val="vi-VN"/>
-        </w:rPr>
-        <w:t>tham số</w:t>
-      </w:r>
-      <w:r>
-        <w:rPr>
-          <w:noProof/>
-          <w:lang w:val="vi-VN"/>
-        </w:rPr>
-        <w:t xml:space="preserve">, thay vào đó LORA sẽ thêm vào một ma trận mới </w:t>
+        <w:t xml:space="preserve">RA sẽ thêm vào một ma trận mới </w:t>
       </w:r>
       <w:r>
         <w:rPr>
@@ -6706,6 +6471,45 @@
       <w:r>
         <w:rPr>
           <w:color w:val="000000"/>
+        </w:rPr>
+        <w:t xml:space="preserve">. </w:t>
+      </w:r>
+      <w:r>
+        <w:rPr>
+          <w:color w:val="000000"/>
+        </w:rPr>
+        <w:t xml:space="preserve">Ma </w:t>
+      </w:r>
+      <w:r>
+        <w:rPr>
+          <w:noProof/>
+          <w:color w:val="000000"/>
+        </w:rPr>
+        <w:t>trận A đại diện cho các hướng học mới của trọng số gốc W, giúp chiếu thông tin đầu vào xuống không gian hạng thấp</w:t>
+      </w:r>
+      <w:r>
+        <w:rPr>
+          <w:noProof/>
+          <w:color w:val="000000"/>
+        </w:rPr>
+        <w:t xml:space="preserve">, </w:t>
+      </w:r>
+      <w:r>
+        <w:rPr>
+          <w:noProof/>
+          <w:color w:val="000000"/>
+        </w:rPr>
+        <w:t>Ma trận B tái mở rộng thông tin từ không gian thấp lên không gian đầu ra, kết hợp lại để tạo ra hiệu chỉnh</w:t>
+      </w:r>
+      <w:r>
+        <w:rPr>
+          <w:color w:val="000000"/>
+        </w:rPr>
+        <w:t xml:space="preserve"> ΔW = B·A</w:t>
+      </w:r>
+      <w:r>
+        <w:rPr>
+          <w:color w:val="000000"/>
           <w:lang w:val="vi-VN"/>
         </w:rPr>
         <w:t xml:space="preserve">. Sau đó ta tính </w:t>
@@ -6732,9 +6536,22 @@
       <w:r>
         <w:rPr>
           <w:color w:val="000000"/>
+        </w:rPr>
+        <w:t>,</w:t>
+      </w:r>
+      <w:r>
+        <w:rPr>
+          <w:color w:val="000000"/>
           <w:lang w:val="vi-VN"/>
         </w:rPr>
-        <w:t xml:space="preserve"> trong đó </w:t>
+        <w:t xml:space="preserve"> với</w:t>
+      </w:r>
+      <w:r>
+        <w:rPr>
+          <w:color w:val="000000"/>
+          <w:lang w:val="vi-VN"/>
+        </w:rPr>
+        <w:t xml:space="preserve"> </w:t>
       </w:r>
       <w:r>
         <w:rPr>
@@ -6747,20 +6564,51 @@
           <w:color w:val="000000"/>
           <w:lang w:val="vi-VN"/>
         </w:rPr>
-        <w:t xml:space="preserve"> là hệ số điều chỉnh, trong đó </w:t>
-      </w:r>
-      <w:r>
-        <w:rPr>
-          <w:color w:val="000000"/>
-        </w:rPr>
-        <w:t>α </w:t>
-      </w:r>
-      <w:r>
-        <w:rPr>
-          <w:noProof/>
-          <w:color w:val="000000"/>
-        </w:rPr>
-        <w:t>được sử dụng như một scaling factor, nhằm đảm bảo rằng tổng mức ảnh hưởng của phần hiệu chỉnh ΔW là phù hợp, bất kể giá trị r được chọn là bao nhiêu. Điều này cho phép việc thay đổi r (độ nén của ma trận hiệu chỉnh) mà không làm mất cân bằng mức độ tác động của phần tinh chỉnh lên mô hình gốc</w:t>
+        <w:t xml:space="preserve"> là hệ số điều chỉnh</w:t>
+      </w:r>
+      <w:r>
+        <w:rPr>
+          <w:color w:val="000000"/>
+          <w:lang w:val="vi-VN"/>
+        </w:rPr>
+        <w:t>,</w:t>
+      </w:r>
+      <w:r>
+        <w:rPr>
+          <w:noProof/>
+          <w:color w:val="000000"/>
+        </w:rPr>
+        <w:t xml:space="preserve"> sử dụng như một scaling factor</w:t>
+      </w:r>
+      <w:r>
+        <w:rPr>
+          <w:noProof/>
+          <w:color w:val="000000"/>
+          <w:lang w:val="vi-VN"/>
+        </w:rPr>
+        <w:t>.</w:t>
+      </w:r>
+      <w:r>
+        <w:rPr>
+          <w:noProof/>
+          <w:color w:val="000000"/>
+        </w:rPr>
+        <w:t xml:space="preserve"> </w:t>
+      </w:r>
+      <w:r>
+        <w:rPr>
+          <w:noProof/>
+          <w:color w:val="000000"/>
+          <w:lang w:val="vi-VN"/>
+        </w:rPr>
+        <w:t>N</w:t>
+      </w:r>
+      <w:r>
+        <w:rPr>
+          <w:noProof/>
+          <w:color w:val="000000"/>
+        </w:rPr>
+        <w:t>hằm đảm bảo rằng tổng mức ảnh hưởng của phần hiệu chỉnh ΔW là phù hợp, bất kể giá trị r được chọn là bao nhiêu. Điều này cho phép việc thay đổi r (độ nén của ma trận hiệu chỉnh) mà không làm mất cân bằng mức độ tác động của phần tinh chỉnh lên mô hình gốc</w:t>
       </w:r>
       <w:sdt>
         <w:sdtPr>
@@ -6771,7 +6619,6 @@
           <w:id w:val="-25953512"/>
           <w:citation/>
         </w:sdtPr>
-        <w:sdtEndPr/>
         <w:sdtContent>
           <w:r>
             <w:rPr>
@@ -6916,7 +6763,6 @@
           <w:id w:val="28535987"/>
           <w:citation/>
         </w:sdtPr>
-        <w:sdtEndPr/>
         <w:sdtContent>
           <w:r>
             <w:rPr>
@@ -7076,7 +6922,6 @@
           <w:id w:val="681166539"/>
           <w:citation/>
         </w:sdtPr>
-        <w:sdtEndPr/>
         <w:sdtContent>
           <w:r>
             <w:rPr>
@@ -7175,7 +7020,6 @@
           <w:id w:val="1713220756"/>
           <w:citation/>
         </w:sdtPr>
-        <w:sdtEndPr/>
         <w:sdtContent>
           <w:r>
             <w:rPr>
@@ -7261,7 +7105,6 @@
           <w:id w:val="1797322373"/>
           <w:citation/>
         </w:sdtPr>
-        <w:sdtEndPr/>
         <w:sdtContent>
           <w:r>
             <w:rPr>
@@ -7312,7 +7155,15 @@
           <w:noProof/>
           <w:color w:val="000000"/>
         </w:rPr>
-        <w:t>việc sử dụng γr=α/r có thể gây ra hiện tượng suy giảm tốc độ học và hiệu suất tinh chỉnh, đặc biệt khi sử dụng các giá trị r lớn</w:t>
+        <w:t xml:space="preserve">việc sử dụng γr=α/r có thể gây ra hiện tượng </w:t>
+      </w:r>
+      <w:r>
+        <w:rPr>
+          <w:noProof/>
+          <w:color w:val="000000"/>
+        </w:rPr>
+        <w:lastRenderedPageBreak/>
+        <w:t>suy giảm tốc độ học và hiệu suất tinh chỉnh, đặc biệt khi sử dụng các giá trị r lớn</w:t>
       </w:r>
       <w:r>
         <w:rPr>
@@ -7421,7 +7272,6 @@
           <w:id w:val="342818681"/>
           <w:citation/>
         </w:sdtPr>
-        <w:sdtEndPr/>
         <w:sdtContent>
           <w:r>
             <w:rPr>
@@ -7489,7 +7339,6 @@
           <w:noProof/>
           <w:color w:val="000000"/>
         </w:rPr>
-        <w:lastRenderedPageBreak/>
         <w:t>V</w:t>
       </w:r>
       <w:r>
@@ -7553,7 +7402,6 @@
           <w:id w:val="-1444612408"/>
           <w:citation/>
         </w:sdtPr>
-        <w:sdtEndPr/>
         <w:sdtContent>
           <w:r>
             <w:rPr>
@@ -7620,6 +7468,41 @@
           <w:color w:val="000000"/>
         </w:rPr>
         <w:t>.</w:t>
+      </w:r>
+    </w:p>
+    <w:p>
+      <w:pPr>
+        <w:pStyle w:val="Heading1"/>
+        <w:numPr>
+          <w:ilvl w:val="0"/>
+          <w:numId w:val="2"/>
+        </w:numPr>
+        <w:ind w:left="709"/>
+        <w:rPr>
+          <w:noProof/>
+          <w:color w:val="000000"/>
+        </w:rPr>
+      </w:pPr>
+      <w:r>
+        <w:rPr>
+          <w:noProof/>
+          <w:color w:val="000000"/>
+        </w:rPr>
+        <w:t>Orthogonal</w:t>
+      </w:r>
+      <w:r>
+        <w:rPr>
+          <w:noProof/>
+          <w:color w:val="000000"/>
+        </w:rPr>
+        <w:t>-L</w:t>
+      </w:r>
+      <w:r>
+        <w:rPr>
+          <w:noProof/>
+          <w:color w:val="000000"/>
+        </w:rPr>
+        <w:t>ow-Rank Adaptation</w:t>
       </w:r>
     </w:p>
     <w:p>
@@ -7643,14 +7526,169 @@
           <w:noProof/>
           <w:color w:val="000000"/>
         </w:rPr>
-        <w:t>N</w:t>
-      </w:r>
-      <w:r>
-        <w:rPr>
-          <w:noProof/>
-          <w:color w:val="000000"/>
-        </w:rPr>
-        <w:t xml:space="preserve">ghiên cứu </w:t>
+        <w:t>Orthogonalized</w:t>
+      </w:r>
+      <w:r>
+        <w:rPr>
+          <w:noProof/>
+          <w:color w:val="000000"/>
+        </w:rPr>
+        <w:t xml:space="preserve"> trong</w:t>
+      </w:r>
+      <w:r>
+        <w:rPr>
+          <w:noProof/>
+          <w:color w:val="000000"/>
+          <w:lang w:val="vi-VN"/>
+        </w:rPr>
+        <w:t xml:space="preserve"> fine-tuning </w:t>
+      </w:r>
+      <w:r>
+        <w:rPr>
+          <w:noProof/>
+          <w:color w:val="000000"/>
+        </w:rPr>
+        <w:t>trong L</w:t>
+      </w:r>
+      <w:r>
+        <w:rPr>
+          <w:noProof/>
+          <w:color w:val="000000"/>
+        </w:rPr>
+        <w:t xml:space="preserve">arge </w:t>
+      </w:r>
+      <w:r>
+        <w:rPr>
+          <w:noProof/>
+          <w:color w:val="000000"/>
+        </w:rPr>
+        <w:t>L</w:t>
+      </w:r>
+      <w:r>
+        <w:rPr>
+          <w:noProof/>
+          <w:color w:val="000000"/>
+        </w:rPr>
+        <w:t xml:space="preserve">anguage </w:t>
+      </w:r>
+      <w:r>
+        <w:rPr>
+          <w:noProof/>
+          <w:color w:val="000000"/>
+        </w:rPr>
+        <w:t>M</w:t>
+      </w:r>
+      <w:r>
+        <w:rPr>
+          <w:noProof/>
+          <w:color w:val="000000"/>
+        </w:rPr>
+        <w:t>odels</w:t>
+      </w:r>
+      <w:r>
+        <w:rPr>
+          <w:noProof/>
+          <w:color w:val="000000"/>
+        </w:rPr>
+        <w:t xml:space="preserve"> là</w:t>
+      </w:r>
+      <w:r>
+        <w:rPr>
+          <w:noProof/>
+          <w:color w:val="000000"/>
+          <w:lang w:val="vi-VN"/>
+        </w:rPr>
+        <w:t xml:space="preserve"> một kỹ thuật để ép </w:t>
+      </w:r>
+      <w:r>
+        <w:rPr>
+          <w:noProof/>
+          <w:color w:val="000000"/>
+          <w:lang w:val="vi-VN"/>
+        </w:rPr>
+        <w:t>các vector hàng</w:t>
+      </w:r>
+      <w:r>
+        <w:rPr>
+          <w:noProof/>
+          <w:color w:val="000000"/>
+        </w:rPr>
+        <w:t xml:space="preserve"> hoặc</w:t>
+      </w:r>
+      <w:r>
+        <w:rPr>
+          <w:noProof/>
+          <w:color w:val="000000"/>
+          <w:lang w:val="vi-VN"/>
+        </w:rPr>
+        <w:t xml:space="preserve"> cột</w:t>
+      </w:r>
+      <w:r>
+        <w:rPr>
+          <w:noProof/>
+          <w:color w:val="000000"/>
+        </w:rPr>
+        <w:t xml:space="preserve"> của</w:t>
+      </w:r>
+      <w:r>
+        <w:rPr>
+          <w:noProof/>
+          <w:color w:val="000000"/>
+          <w:lang w:val="vi-VN"/>
+        </w:rPr>
+        <w:t xml:space="preserve"> ma trận vuông góc </w:t>
+      </w:r>
+      <w:r>
+        <w:rPr>
+          <w:noProof/>
+          <w:color w:val="000000"/>
+          <w:lang w:val="vi-VN"/>
+        </w:rPr>
+        <w:t xml:space="preserve">góc với nhau và có độ dài bằng </w:t>
+      </w:r>
+      <w:r>
+        <w:rPr>
+          <w:noProof/>
+          <w:color w:val="000000"/>
+        </w:rPr>
+        <w:t>1</w:t>
+      </w:r>
+      <w:r>
+        <w:rPr>
+          <w:noProof/>
+          <w:color w:val="000000"/>
+          <w:lang w:val="vi-VN"/>
+        </w:rPr>
+        <w:t>. Điều này sẽ ép mô hình phải học thêm thông tin mới và tránh việc học chung hướng với những dữ liệu đã có sẵn</w:t>
+      </w:r>
+      <w:r>
+        <w:rPr>
+          <w:noProof/>
+          <w:color w:val="000000"/>
+        </w:rPr>
+        <w:t xml:space="preserve"> khiến</w:t>
+      </w:r>
+      <w:r>
+        <w:rPr>
+          <w:noProof/>
+          <w:color w:val="000000"/>
+          <w:lang w:val="vi-VN"/>
+        </w:rPr>
+        <w:t xml:space="preserve"> mô hình bị </w:t>
+      </w:r>
+      <w:r>
+        <w:rPr>
+          <w:noProof/>
+          <w:color w:val="000000"/>
+        </w:rPr>
+        <w:t>catastrophic forgetting</w:t>
+      </w:r>
+      <w:r>
+        <w:rPr>
+          <w:noProof/>
+          <w:color w:val="000000"/>
+        </w:rPr>
+        <w:t xml:space="preserve"> </w:t>
       </w:r>
       <w:sdt>
         <w:sdtPr>
@@ -7658,10 +7696,9 @@
             <w:noProof/>
             <w:color w:val="000000"/>
           </w:rPr>
-          <w:id w:val="-1216578833"/>
+          <w:id w:val="-1899422075"/>
           <w:citation/>
         </w:sdtPr>
-        <w:sdtEndPr/>
         <w:sdtContent>
           <w:r>
             <w:rPr>
@@ -7705,174 +7742,61 @@
           <w:noProof/>
           <w:color w:val="000000"/>
         </w:rPr>
-        <w:t xml:space="preserve"> cũng cho thấy rằng</w:t>
-      </w:r>
-      <w:r>
-        <w:rPr>
-          <w:noProof/>
-          <w:color w:val="000000"/>
-        </w:rPr>
         <w:t xml:space="preserve"> </w:t>
       </w:r>
-      <w:r>
-        <w:rPr>
-          <w:noProof/>
-          <w:color w:val="000000"/>
-        </w:rPr>
-        <w:t>bằng cách tập trung vào</w:t>
-      </w:r>
-      <w:r>
-        <w:rPr>
-          <w:noProof/>
-          <w:color w:val="000000"/>
-        </w:rPr>
-        <w:t xml:space="preserve"> </w:t>
-      </w:r>
-      <w:r>
-        <w:rPr>
-          <w:noProof/>
-          <w:color w:val="000000"/>
-        </w:rPr>
-        <w:t>orthogonal low-rank subspaces</w:t>
-      </w:r>
-      <w:r>
-        <w:rPr>
-          <w:noProof/>
-          <w:color w:val="000000"/>
-        </w:rPr>
-        <w:t xml:space="preserve"> hay</w:t>
-      </w:r>
-      <w:r>
-        <w:rPr>
-          <w:noProof/>
-          <w:color w:val="000000"/>
-          <w:lang w:val="vi-VN"/>
-        </w:rPr>
-        <w:t xml:space="preserve"> có thể gọi là </w:t>
-      </w:r>
-      <w:r>
-        <w:rPr>
-          <w:noProof/>
-          <w:color w:val="000000"/>
-        </w:rPr>
-        <w:t>O</w:t>
-      </w:r>
-      <w:r>
-        <w:rPr>
-          <w:noProof/>
-          <w:color w:val="000000"/>
-        </w:rPr>
-        <w:noBreakHyphen/>
-        <w:t>LoRA</w:t>
-      </w:r>
-      <w:r>
-        <w:rPr>
-          <w:noProof/>
-          <w:color w:val="000000"/>
-        </w:rPr>
-        <w:t xml:space="preserve">, </w:t>
-      </w:r>
-      <w:r>
-        <w:rPr>
-          <w:noProof/>
-          <w:color w:val="000000"/>
-        </w:rPr>
-        <w:t>LoRA có khả năng hạn chế hiện tượng catastrophic forgetting</w:t>
-      </w:r>
-      <w:r>
-        <w:rPr>
-          <w:noProof/>
-          <w:color w:val="000000"/>
-        </w:rPr>
-        <w:t>. Theo</w:t>
-      </w:r>
-      <w:r>
-        <w:rPr>
-          <w:noProof/>
-          <w:color w:val="000000"/>
-        </w:rPr>
-        <w:t xml:space="preserve"> đó</w:t>
-      </w:r>
-      <w:r>
-        <w:rPr>
-          <w:noProof/>
-          <w:color w:val="000000"/>
-          <w:lang w:val="vi-VN"/>
-        </w:rPr>
-        <w:t xml:space="preserve">, thay </w:t>
-      </w:r>
-      <w:r>
-        <w:rPr>
-          <w:noProof/>
-          <w:color w:val="000000"/>
-        </w:rPr>
-        <w:t>vì dùng chung một adapter cho tất cả nhiệm vụ, O-LoRA dùng mỗi adapter riêng cho từng nhiệm vụ, Để các adapter này không ảnh hưởng lẫn nhau, O-LoRA ràng buộc các adapter hoạt động ở</w:t>
-      </w:r>
-      <w:r>
-        <w:rPr>
-          <w:noProof/>
-          <w:color w:val="000000"/>
-          <w:lang w:val="vi-VN"/>
-        </w:rPr>
-        <w:t xml:space="preserve"> </w:t>
-      </w:r>
-      <w:r>
-        <w:rPr>
-          <w:noProof/>
-          <w:color w:val="000000"/>
-        </w:rPr>
-        <w:t xml:space="preserve">orthogonal subspaces. </w:t>
-      </w:r>
-      <w:r>
-        <w:rPr>
-          <w:noProof/>
-          <w:color w:val="000000"/>
-        </w:rPr>
-        <w:t>Phương</w:t>
-      </w:r>
-      <w:r>
-        <w:rPr>
-          <w:noProof/>
-          <w:color w:val="000000"/>
-          <w:lang w:val="vi-VN"/>
-        </w:rPr>
-        <w:t xml:space="preserve"> pháp này giúp kiểm soát việc học của mô hình</w:t>
-      </w:r>
-      <w:r>
-        <w:rPr>
-          <w:noProof/>
-          <w:color w:val="000000"/>
-        </w:rPr>
-        <w:t>, không mất đi kiến thức cũ, mà vẫn linh hoạt cập nhật cái mới</w:t>
-      </w:r>
-      <w:r>
-        <w:rPr>
-          <w:noProof/>
-          <w:color w:val="000000"/>
-          <w:lang w:val="vi-VN"/>
-        </w:rPr>
-        <w:t>.</w:t>
-      </w:r>
-    </w:p>
-    <w:p>
-      <w:pPr>
-        <w:pStyle w:val="Heading1"/>
-        <w:numPr>
-          <w:ilvl w:val="0"/>
-          <w:numId w:val="2"/>
-        </w:numPr>
-        <w:ind w:left="709"/>
-        <w:rPr>
-          <w:noProof/>
-          <w:color w:val="000000"/>
-        </w:rPr>
-      </w:pPr>
-      <w:r>
-        <w:rPr>
-          <w:noProof/>
-          <w:color w:val="000000"/>
-        </w:rPr>
-        <w:t>Multi-Stage Fine-Tuning</w:t>
+      <w:sdt>
+        <w:sdtPr>
+          <w:rPr>
+            <w:noProof/>
+            <w:color w:val="000000"/>
+          </w:rPr>
+          <w:id w:val="1765184735"/>
+          <w:citation/>
+        </w:sdtPr>
+        <w:sdtContent>
+          <w:r>
+            <w:rPr>
+              <w:noProof/>
+              <w:color w:val="000000"/>
+            </w:rPr>
+            <w:fldChar w:fldCharType="begin"/>
+          </w:r>
+          <w:r>
+            <w:rPr>
+              <w:noProof/>
+              <w:color w:val="000000"/>
+            </w:rPr>
+            <w:instrText xml:space="preserve"> CITATION Qua25 \l 1033 </w:instrText>
+          </w:r>
+          <w:r>
+            <w:rPr>
+              <w:noProof/>
+              <w:color w:val="000000"/>
+            </w:rPr>
+            <w:fldChar w:fldCharType="separate"/>
+          </w:r>
+          <w:r>
+            <w:rPr>
+              <w:noProof/>
+              <w:color w:val="000000"/>
+            </w:rPr>
+            <w:t>[18]</w:t>
+          </w:r>
+          <w:r>
+            <w:rPr>
+              <w:noProof/>
+              <w:color w:val="000000"/>
+            </w:rPr>
+            <w:fldChar w:fldCharType="end"/>
+          </w:r>
+        </w:sdtContent>
+      </w:sdt>
+      <w:r>
+        <w:rPr>
+          <w:noProof/>
+          <w:color w:val="000000"/>
+        </w:rPr>
+        <w:t xml:space="preserve">. </w:t>
       </w:r>
     </w:p>
     <w:p>
@@ -7889,6 +7813,507 @@
         <w:rPr>
           <w:noProof/>
           <w:color w:val="000000"/>
+        </w:rPr>
+      </w:pPr>
+      <w:r>
+        <w:rPr>
+          <w:noProof/>
+          <w:color w:val="000000"/>
+        </w:rPr>
+        <w:t>Orthogonal Low-Rank Adaptation</w:t>
+      </w:r>
+      <w:r>
+        <w:rPr>
+          <w:noProof/>
+          <w:color w:val="000000"/>
+        </w:rPr>
+        <w:t xml:space="preserve"> </w:t>
+      </w:r>
+      <w:sdt>
+        <w:sdtPr>
+          <w:rPr>
+            <w:noProof/>
+            <w:color w:val="000000"/>
+          </w:rPr>
+          <w:id w:val="397402329"/>
+          <w:citation/>
+        </w:sdtPr>
+        <w:sdtContent>
+          <w:r>
+            <w:rPr>
+              <w:noProof/>
+              <w:color w:val="000000"/>
+            </w:rPr>
+            <w:fldChar w:fldCharType="begin"/>
+          </w:r>
+          <w:r>
+            <w:rPr>
+              <w:noProof/>
+              <w:color w:val="000000"/>
+            </w:rPr>
+            <w:instrText xml:space="preserve"> CITATION Xia23 \l 1033 </w:instrText>
+          </w:r>
+          <w:r>
+            <w:rPr>
+              <w:noProof/>
+              <w:color w:val="000000"/>
+            </w:rPr>
+            <w:fldChar w:fldCharType="separate"/>
+          </w:r>
+          <w:r>
+            <w:rPr>
+              <w:noProof/>
+              <w:color w:val="000000"/>
+            </w:rPr>
+            <w:t>[17]</w:t>
+          </w:r>
+          <w:r>
+            <w:rPr>
+              <w:noProof/>
+              <w:color w:val="000000"/>
+            </w:rPr>
+            <w:fldChar w:fldCharType="end"/>
+          </w:r>
+        </w:sdtContent>
+      </w:sdt>
+      <w:r>
+        <w:rPr>
+          <w:noProof/>
+          <w:color w:val="000000"/>
+        </w:rPr>
+        <w:t xml:space="preserve"> là</w:t>
+      </w:r>
+      <w:r>
+        <w:rPr>
+          <w:noProof/>
+          <w:color w:val="000000"/>
+          <w:lang w:val="vi-VN"/>
+        </w:rPr>
+        <w:t xml:space="preserve"> một phương pháp </w:t>
+      </w:r>
+      <w:r>
+        <w:rPr>
+          <w:noProof/>
+          <w:color w:val="000000"/>
+        </w:rPr>
+        <w:t>Continual Multi-Task Fine-Tuning</w:t>
+      </w:r>
+      <w:r>
+        <w:rPr>
+          <w:noProof/>
+          <w:color w:val="000000"/>
+        </w:rPr>
+        <w:t>, bằng cách</w:t>
+      </w:r>
+      <w:r>
+        <w:rPr>
+          <w:noProof/>
+          <w:color w:val="000000"/>
+          <w:lang w:val="vi-VN"/>
+        </w:rPr>
+        <w:t xml:space="preserve"> chia sẵn dữ liệu thành các task với chủ đề hoặc mục tiêu riêng biệt, O-Lora sẽ huấn luyện tuần tự từng task đó. Từ những task được chia sẵn đó, O-Lora sẽ fine-tuning từng task riêng</w:t>
+      </w:r>
+      <w:r>
+        <w:rPr>
+          <w:noProof/>
+          <w:color w:val="000000"/>
+        </w:rPr>
+        <w:t>.</w:t>
+      </w:r>
+      <w:r>
+        <w:rPr>
+          <w:noProof/>
+          <w:color w:val="000000"/>
+          <w:lang w:val="vi-VN"/>
+        </w:rPr>
+        <w:t xml:space="preserve"> </w:t>
+      </w:r>
+      <w:r>
+        <w:rPr>
+          <w:noProof/>
+          <w:color w:val="000000"/>
+        </w:rPr>
+        <w:t>Với</w:t>
+      </w:r>
+      <w:r>
+        <w:rPr>
+          <w:noProof/>
+          <w:color w:val="000000"/>
+          <w:lang w:val="vi-VN"/>
+        </w:rPr>
+        <w:t xml:space="preserve"> các nguyên tắc</w:t>
+      </w:r>
+      <w:r>
+        <w:rPr>
+          <w:noProof/>
+          <w:color w:val="000000"/>
+        </w:rPr>
+        <w:t>:</w:t>
+      </w:r>
+    </w:p>
+    <w:p>
+      <w:pPr>
+        <w:pBdr>
+          <w:top w:val="nil"/>
+          <w:left w:val="nil"/>
+          <w:bottom w:val="nil"/>
+          <w:right w:val="nil"/>
+          <w:between w:val="nil"/>
+        </w:pBdr>
+        <w:ind w:left="709"/>
+        <w:jc w:val="both"/>
+      </w:pPr>
+      <w:r>
+        <w:rPr>
+          <w:noProof/>
+          <w:color w:val="000000"/>
+        </w:rPr>
+        <w:t>M</w:t>
+      </w:r>
+      <w:r>
+        <w:rPr>
+          <w:noProof/>
+          <w:color w:val="000000"/>
+        </w:rPr>
+        <w:t>ỗi</w:t>
+      </w:r>
+      <w:r>
+        <w:rPr>
+          <w:noProof/>
+          <w:color w:val="000000"/>
+          <w:lang w:val="vi-VN"/>
+        </w:rPr>
+        <w:t xml:space="preserve"> task chỉ train trên tập dữ liệu của task hiện tại, </w:t>
+      </w:r>
+    </w:p>
+    <w:p>
+      <w:pPr>
+        <w:pBdr>
+          <w:top w:val="nil"/>
+          <w:left w:val="nil"/>
+          <w:bottom w:val="nil"/>
+          <w:right w:val="nil"/>
+          <w:between w:val="nil"/>
+        </w:pBdr>
+        <w:ind w:left="709"/>
+        <w:jc w:val="both"/>
+      </w:pPr>
+      <w:r>
+        <w:rPr>
+          <w:noProof/>
+          <w:color w:val="000000"/>
+        </w:rPr>
+        <w:t>Bằng</w:t>
+      </w:r>
+      <w:r>
+        <w:rPr>
+          <w:noProof/>
+          <w:color w:val="000000"/>
+          <w:lang w:val="vi-VN"/>
+        </w:rPr>
+        <w:t xml:space="preserve"> cách tính </w:t>
+      </w:r>
+      <w:r>
+        <w:rPr>
+          <w:noProof/>
+          <w:color w:val="000000"/>
+          <w:lang w:val="vi-VN"/>
+        </w:rPr>
+        <w:t>tính mức độ giao nhau giữa các vector</w:t>
+      </w:r>
+      <w:r>
+        <w:rPr>
+          <w:noProof/>
+          <w:color w:val="000000"/>
+        </w:rPr>
+        <w:t xml:space="preserve"> </w:t>
+      </w:r>
+      <w:r>
+        <w:rPr>
+          <w:noProof/>
+          <w:color w:val="000000"/>
+        </w:rPr>
+        <w:t>O-LoRA tính ra một hàm mất mát phụ gọi là orth_loss</w:t>
+      </w:r>
+      <w:r>
+        <w:rPr>
+          <w:noProof/>
+          <w:color w:val="000000"/>
+          <w:lang w:val="vi-VN"/>
+        </w:rPr>
+        <w:t xml:space="preserve">, </w:t>
+      </w:r>
+      <w:r>
+        <w:rPr>
+          <w:noProof/>
+          <w:color w:val="000000"/>
+        </w:rPr>
+        <w:t>Sau đó, hàm này được nhân với một hệ số điều chỉnh lambda_orth và cộng thêm vào tổng mất mát theo công thức</w:t>
+      </w:r>
+      <w:r>
+        <w:rPr>
+          <w:noProof/>
+          <w:color w:val="000000"/>
+        </w:rPr>
+        <w:t xml:space="preserve">: </w:t>
+      </w:r>
+      <w:r>
+        <w:rPr>
+          <w:noProof/>
+          <w:color w:val="000000"/>
+          <w:lang w:val="vi-VN"/>
+        </w:rPr>
+        <w:t>total_loss = lm_loss + lambda_orth * orth_loss</w:t>
+      </w:r>
+      <w:r>
+        <w:rPr>
+          <w:noProof/>
+          <w:color w:val="000000"/>
+        </w:rPr>
+        <w:t>.</w:t>
+      </w:r>
+      <w:r>
+        <w:rPr>
+          <w:noProof/>
+          <w:color w:val="000000"/>
+          <w:lang w:val="vi-VN"/>
+        </w:rPr>
+        <w:t xml:space="preserve"> Bằng cách này, m</w:t>
+      </w:r>
+      <w:r>
+        <w:rPr>
+          <w:noProof/>
+          <w:color w:val="000000"/>
+          <w:lang w:val="vi-VN"/>
+        </w:rPr>
+        <w:t>a trận A</w:t>
+      </w:r>
+      <w:r>
+        <w:rPr>
+          <w:noProof/>
+          <w:color w:val="000000"/>
+          <w:lang w:val="vi-VN"/>
+        </w:rPr>
+        <w:t xml:space="preserve"> sẽ được ép dần</w:t>
+      </w:r>
+      <w:r>
+        <w:rPr>
+          <w:noProof/>
+          <w:color w:val="000000"/>
+        </w:rPr>
+        <w:t xml:space="preserve"> </w:t>
+      </w:r>
+      <w:r>
+        <w:rPr>
+          <w:noProof/>
+          <w:color w:val="000000"/>
+          <w:lang w:val="vi-VN"/>
+        </w:rPr>
+        <w:t>phải trực giao với ma trận A của những task trước đó</w:t>
+      </w:r>
+      <w:r>
+        <w:rPr>
+          <w:noProof/>
+          <w:color w:val="000000"/>
+          <w:lang w:val="vi-VN"/>
+        </w:rPr>
+        <w:t xml:space="preserve"> và trực giao với các hàng khác trong chính nó</w:t>
+      </w:r>
+      <w:r>
+        <w:rPr>
+          <w:noProof/>
+          <w:color w:val="000000"/>
+        </w:rPr>
+        <w:t>.</w:t>
+      </w:r>
+    </w:p>
+    <w:p>
+      <w:pPr>
+        <w:pBdr>
+          <w:top w:val="nil"/>
+          <w:left w:val="nil"/>
+          <w:bottom w:val="nil"/>
+          <w:right w:val="nil"/>
+          <w:between w:val="nil"/>
+        </w:pBdr>
+        <w:ind w:left="709"/>
+        <w:jc w:val="both"/>
+        <w:rPr>
+          <w:noProof/>
+          <w:color w:val="000000"/>
+        </w:rPr>
+      </w:pPr>
+      <w:r>
+        <w:rPr>
+          <w:noProof/>
+          <w:color w:val="000000"/>
+          <w:lang w:val="vi-VN"/>
+        </w:rPr>
+        <w:lastRenderedPageBreak/>
+        <w:t>S</w:t>
+      </w:r>
+      <w:r>
+        <w:rPr>
+          <w:noProof/>
+          <w:color w:val="000000"/>
+        </w:rPr>
+        <w:t>au</w:t>
+      </w:r>
+      <w:r>
+        <w:rPr>
+          <w:noProof/>
+          <w:color w:val="000000"/>
+          <w:lang w:val="vi-VN"/>
+        </w:rPr>
+        <w:t xml:space="preserve"> khi training xong adapter sẽ phải freeze để đảm bảo kiến thức đã được học được bảo toàn. </w:t>
+      </w:r>
+    </w:p>
+    <w:p>
+      <w:pPr>
+        <w:pBdr>
+          <w:top w:val="nil"/>
+          <w:left w:val="nil"/>
+          <w:bottom w:val="nil"/>
+          <w:right w:val="nil"/>
+          <w:between w:val="nil"/>
+        </w:pBdr>
+        <w:ind w:firstLine="709"/>
+        <w:jc w:val="both"/>
+        <w:rPr>
+          <w:noProof/>
+          <w:color w:val="000000"/>
+          <w:lang w:val="vi-VN"/>
+        </w:rPr>
+      </w:pPr>
+      <w:r>
+        <w:rPr>
+          <w:noProof/>
+          <w:color w:val="000000"/>
+        </w:rPr>
+        <w:t>Bằng cách ép các hướng học (ma trận A) của task mới </w:t>
+      </w:r>
+      <w:r>
+        <w:rPr>
+          <w:b/>
+          <w:bCs/>
+          <w:noProof/>
+          <w:color w:val="000000"/>
+        </w:rPr>
+        <w:t>t</w:t>
+      </w:r>
+      <w:r>
+        <w:rPr>
+          <w:noProof/>
+          <w:color w:val="000000"/>
+        </w:rPr>
+        <w:t>rực giao với các task trước, O-LoRA đảm bảo mô hình không ghi đè kiến thức đã học, từ đó duy trì hiệu suất tốt cho các tác vụ cũ mà không cần truy cập lại dữ liệu gốc</w:t>
+      </w:r>
+      <w:r>
+        <w:rPr>
+          <w:noProof/>
+          <w:color w:val="000000"/>
+        </w:rPr>
+        <w:t xml:space="preserve">. </w:t>
+      </w:r>
+      <w:r>
+        <w:rPr>
+          <w:noProof/>
+          <w:color w:val="000000"/>
+        </w:rPr>
+        <w:t>Mỗi task được ánh xạ vào một không gian con khác biệt nhờ tính chất trực giao của các vector học, giúp mô hình phân biệt rõ ràng giữa các nhiệm vụ khác nhau, tránh nhiễu loạn trong quá trình huấn luyện đa nhiệm</w:t>
+      </w:r>
+      <w:r>
+        <w:rPr>
+          <w:noProof/>
+          <w:color w:val="000000"/>
+        </w:rPr>
+        <w:t xml:space="preserve">. </w:t>
+      </w:r>
+      <w:r>
+        <w:rPr>
+          <w:noProof/>
+          <w:color w:val="000000"/>
+        </w:rPr>
+        <w:t>Nhờ không gian học bị giới hạn bởi trực giao, mô hình bị "bắt buộc" phải học các hướng mới thay vì khai thác quá mức vào các trọng số cũ, điều này giúp giảm nguy cơ overfit trên các task ít dữ liệu</w:t>
+      </w:r>
+      <w:r>
+        <w:rPr>
+          <w:noProof/>
+          <w:color w:val="000000"/>
+        </w:rPr>
+        <w:t>.</w:t>
+      </w:r>
+    </w:p>
+    <w:p>
+      <w:pPr>
+        <w:pBdr>
+          <w:top w:val="nil"/>
+          <w:left w:val="nil"/>
+          <w:bottom w:val="nil"/>
+          <w:right w:val="nil"/>
+          <w:between w:val="nil"/>
+        </w:pBdr>
+        <w:ind w:firstLine="709"/>
+        <w:jc w:val="both"/>
+        <w:rPr>
+          <w:noProof/>
+          <w:color w:val="000000"/>
+          <w:lang w:val="vi-VN"/>
+        </w:rPr>
+      </w:pPr>
+    </w:p>
+    <w:p>
+      <w:pPr>
+        <w:pBdr>
+          <w:top w:val="nil"/>
+          <w:left w:val="nil"/>
+          <w:bottom w:val="nil"/>
+          <w:right w:val="nil"/>
+          <w:between w:val="nil"/>
+        </w:pBdr>
+        <w:ind w:firstLine="709"/>
+        <w:jc w:val="both"/>
+        <w:rPr>
+          <w:noProof/>
+          <w:color w:val="000000"/>
+        </w:rPr>
+      </w:pPr>
+    </w:p>
+    <w:p>
+      <w:pPr>
+        <w:pStyle w:val="Heading1"/>
+        <w:numPr>
+          <w:ilvl w:val="0"/>
+          <w:numId w:val="2"/>
+        </w:numPr>
+        <w:ind w:left="709"/>
+        <w:rPr>
+          <w:noProof/>
+          <w:color w:val="000000"/>
+        </w:rPr>
+      </w:pPr>
+      <w:r>
+        <w:rPr>
+          <w:noProof/>
+          <w:color w:val="000000"/>
+        </w:rPr>
+        <w:t>Chain of LoRa</w:t>
+      </w:r>
+    </w:p>
+    <w:p>
+      <w:pPr>
+        <w:pBdr>
+          <w:top w:val="nil"/>
+          <w:left w:val="nil"/>
+          <w:bottom w:val="nil"/>
+          <w:right w:val="nil"/>
+          <w:between w:val="nil"/>
+        </w:pBdr>
+        <w:ind w:firstLine="709"/>
+        <w:jc w:val="both"/>
+        <w:rPr>
+          <w:noProof/>
+          <w:color w:val="000000"/>
           <w:lang w:val="vi-VN"/>
         </w:rPr>
       </w:pPr>
@@ -7943,7 +8368,6 @@
           <w:id w:val="663747341"/>
           <w:citation/>
         </w:sdtPr>
-        <w:sdtEndPr/>
         <w:sdtContent>
           <w:r>
             <w:rPr>
@@ -8041,7 +8465,6 @@
           <w:id w:val="-448791455"/>
           <w:citation/>
         </w:sdtPr>
-        <w:sdtEndPr/>
         <w:sdtContent>
           <w:r>
             <w:rPr>
@@ -8096,7 +8519,6 @@
           <w:id w:val="-1898661049"/>
           <w:citation/>
         </w:sdtPr>
-        <w:sdtEndPr/>
         <w:sdtContent>
           <w:r>
             <w:rPr>
@@ -8198,7 +8620,6 @@
           <w:id w:val="357624648"/>
           <w:citation/>
         </w:sdtPr>
-        <w:sdtEndPr/>
         <w:sdtContent>
           <w:r>
             <w:rPr>
@@ -8363,7 +8784,15 @@
           <w:noProof/>
           <w:color w:val="000000"/>
         </w:rPr>
-        <w:t>, mô hình bước vào giai đoạn thứ hai – model fine-tuning</w:t>
+        <w:t>, mô hình bước vào giai đoạn thứ hai – model fine-</w:t>
+      </w:r>
+      <w:r>
+        <w:rPr>
+          <w:noProof/>
+          <w:color w:val="000000"/>
+        </w:rPr>
+        <w:lastRenderedPageBreak/>
+        <w:t>tuning</w:t>
       </w:r>
       <w:r>
         <w:rPr>
@@ -8393,15 +8822,7 @@
           <w:noProof/>
           <w:color w:val="000000"/>
         </w:rPr>
-        <w:t xml:space="preserve">contextual anchor cho mô hình. Mục </w:t>
-      </w:r>
-      <w:r>
-        <w:rPr>
-          <w:noProof/>
-          <w:color w:val="000000"/>
-        </w:rPr>
-        <w:lastRenderedPageBreak/>
-        <w:t>tiêu của bước này là tinh chỉnh trọng số thực của mô hình</w:t>
+        <w:t>contextual anchor cho mô hình. Mục tiêu của bước này là tinh chỉnh trọng số thực của mô hình</w:t>
       </w:r>
       <w:r>
         <w:rPr>
@@ -8535,7 +8956,6 @@
           <w:id w:val="1155955642"/>
           <w:citation/>
         </w:sdtPr>
-        <w:sdtEndPr/>
         <w:sdtContent>
           <w:r>
             <w:rPr>
@@ -8760,7 +9180,6 @@
           <w:id w:val="1253544106"/>
           <w:citation/>
         </w:sdtPr>
-        <w:sdtEndPr/>
         <w:sdtContent>
           <w:r>
             <w:rPr>
@@ -9010,7 +9429,6 @@
           <w:id w:val="-991408949"/>
           <w:citation/>
         </w:sdtPr>
-        <w:sdtEndPr/>
         <w:sdtContent>
           <w:r>
             <w:rPr>
@@ -9205,6 +9623,7 @@
           <w:color w:val="000000"/>
           <w:lang w:val="en-VN"/>
         </w:rPr>
+        <w:lastRenderedPageBreak/>
         <w:t>Extend the chain: Khởi tạo adapter LoRA mới và tiếp tục fine-tune trên nhiệm vụ tiếp theo.</w:t>
       </w:r>
     </w:p>
@@ -9229,7 +9648,6 @@
           <w:noProof/>
           <w:color w:val="000000"/>
         </w:rPr>
-        <w:lastRenderedPageBreak/>
         <w:t>Quá trình này lặp lại cho đến khi hoàn thành chuỗi nhiệm vụ. COLA sử</w:t>
       </w:r>
       <w:r>
@@ -9313,7 +9731,6 @@
           <w:id w:val="-768775585"/>
           <w:citation/>
         </w:sdtPr>
-        <w:sdtEndPr/>
         <w:sdtContent>
           <w:r>
             <w:rPr>
@@ -9423,7 +9840,6 @@
           <w:id w:val="480500877"/>
           <w:citation/>
         </w:sdtPr>
-        <w:sdtEndPr/>
         <w:sdtContent>
           <w:r>
             <w:rPr>
@@ -9600,7 +10016,6 @@
           <w:id w:val="1473790024"/>
           <w:citation/>
         </w:sdtPr>
-        <w:sdtEndPr/>
         <w:sdtContent>
           <w:r>
             <w:rPr>
@@ -9710,7 +10125,6 @@
           <w:id w:val="718097524"/>
           <w:citation/>
         </w:sdtPr>
-        <w:sdtEndPr/>
         <w:sdtContent>
           <w:r>
             <w:rPr>
@@ -9770,7 +10184,6 @@
           <w:id w:val="1128657527"/>
           <w:citation/>
         </w:sdtPr>
-        <w:sdtEndPr/>
         <w:sdtContent>
           <w:r>
             <w:rPr>
@@ -9822,7 +10235,6 @@
           <w:id w:val="-2014679419"/>
           <w:citation/>
         </w:sdtPr>
-        <w:sdtEndPr/>
         <w:sdtContent>
           <w:r>
             <w:rPr>
@@ -10645,7 +11057,6 @@
           <w:docPartUnique/>
         </w:docPartObj>
       </w:sdtPr>
-      <w:sdtEndPr/>
       <w:sdtContent>
         <w:p>
           <w:pPr>
@@ -10670,7 +11081,6 @@
             <w:id w:val="111145805"/>
             <w:bibliography/>
           </w:sdtPr>
-          <w:sdtEndPr/>
           <w:sdtContent>
             <w:p>
               <w:pPr>
@@ -12533,6 +12943,119 @@
     </w:lvl>
   </w:abstractNum>
   <w:abstractNum w:abstractNumId="4" w15:restartNumberingAfterBreak="0">
+    <w:nsid w:val="41227242"/>
+    <w:multiLevelType w:val="hybridMultilevel"/>
+    <w:tmpl w:val="A0BE2540"/>
+    <w:lvl w:ilvl="0" w:tplc="B0F4ECF8">
+      <w:numFmt w:val="bullet"/>
+      <w:lvlText w:val="-"/>
+      <w:lvlJc w:val="left"/>
+      <w:pPr>
+        <w:ind w:left="1069" w:hanging="360"/>
+      </w:pPr>
+      <w:rPr>
+        <w:rFonts w:ascii="Times New Roman" w:eastAsia="Times New Roman" w:hAnsi="Times New Roman" w:cs="Times New Roman" w:hint="default"/>
+        <w:color w:val="000000"/>
+      </w:rPr>
+    </w:lvl>
+    <w:lvl w:ilvl="1" w:tplc="04090003" w:tentative="1">
+      <w:start w:val="1"/>
+      <w:numFmt w:val="bullet"/>
+      <w:lvlText w:val="o"/>
+      <w:lvlJc w:val="left"/>
+      <w:pPr>
+        <w:ind w:left="1789" w:hanging="360"/>
+      </w:pPr>
+      <w:rPr>
+        <w:rFonts w:ascii="Courier New" w:hAnsi="Courier New" w:cs="Courier New" w:hint="default"/>
+      </w:rPr>
+    </w:lvl>
+    <w:lvl w:ilvl="2" w:tplc="04090005" w:tentative="1">
+      <w:start w:val="1"/>
+      <w:numFmt w:val="bullet"/>
+      <w:lvlText w:val=""/>
+      <w:lvlJc w:val="left"/>
+      <w:pPr>
+        <w:ind w:left="2509" w:hanging="360"/>
+      </w:pPr>
+      <w:rPr>
+        <w:rFonts w:ascii="Wingdings" w:hAnsi="Wingdings" w:hint="default"/>
+      </w:rPr>
+    </w:lvl>
+    <w:lvl w:ilvl="3" w:tplc="04090001" w:tentative="1">
+      <w:start w:val="1"/>
+      <w:numFmt w:val="bullet"/>
+      <w:lvlText w:val=""/>
+      <w:lvlJc w:val="left"/>
+      <w:pPr>
+        <w:ind w:left="3229" w:hanging="360"/>
+      </w:pPr>
+      <w:rPr>
+        <w:rFonts w:ascii="Symbol" w:hAnsi="Symbol" w:hint="default"/>
+      </w:rPr>
+    </w:lvl>
+    <w:lvl w:ilvl="4" w:tplc="04090003" w:tentative="1">
+      <w:start w:val="1"/>
+      <w:numFmt w:val="bullet"/>
+      <w:lvlText w:val="o"/>
+      <w:lvlJc w:val="left"/>
+      <w:pPr>
+        <w:ind w:left="3949" w:hanging="360"/>
+      </w:pPr>
+      <w:rPr>
+        <w:rFonts w:ascii="Courier New" w:hAnsi="Courier New" w:cs="Courier New" w:hint="default"/>
+      </w:rPr>
+    </w:lvl>
+    <w:lvl w:ilvl="5" w:tplc="04090005" w:tentative="1">
+      <w:start w:val="1"/>
+      <w:numFmt w:val="bullet"/>
+      <w:lvlText w:val=""/>
+      <w:lvlJc w:val="left"/>
+      <w:pPr>
+        <w:ind w:left="4669" w:hanging="360"/>
+      </w:pPr>
+      <w:rPr>
+        <w:rFonts w:ascii="Wingdings" w:hAnsi="Wingdings" w:hint="default"/>
+      </w:rPr>
+    </w:lvl>
+    <w:lvl w:ilvl="6" w:tplc="04090001" w:tentative="1">
+      <w:start w:val="1"/>
+      <w:numFmt w:val="bullet"/>
+      <w:lvlText w:val=""/>
+      <w:lvlJc w:val="left"/>
+      <w:pPr>
+        <w:ind w:left="5389" w:hanging="360"/>
+      </w:pPr>
+      <w:rPr>
+        <w:rFonts w:ascii="Symbol" w:hAnsi="Symbol" w:hint="default"/>
+      </w:rPr>
+    </w:lvl>
+    <w:lvl w:ilvl="7" w:tplc="04090003" w:tentative="1">
+      <w:start w:val="1"/>
+      <w:numFmt w:val="bullet"/>
+      <w:lvlText w:val="o"/>
+      <w:lvlJc w:val="left"/>
+      <w:pPr>
+        <w:ind w:left="6109" w:hanging="360"/>
+      </w:pPr>
+      <w:rPr>
+        <w:rFonts w:ascii="Courier New" w:hAnsi="Courier New" w:cs="Courier New" w:hint="default"/>
+      </w:rPr>
+    </w:lvl>
+    <w:lvl w:ilvl="8" w:tplc="04090005" w:tentative="1">
+      <w:start w:val="1"/>
+      <w:numFmt w:val="bullet"/>
+      <w:lvlText w:val=""/>
+      <w:lvlJc w:val="left"/>
+      <w:pPr>
+        <w:ind w:left="6829" w:hanging="360"/>
+      </w:pPr>
+      <w:rPr>
+        <w:rFonts w:ascii="Wingdings" w:hAnsi="Wingdings" w:hint="default"/>
+      </w:rPr>
+    </w:lvl>
+  </w:abstractNum>
+  <w:abstractNum w:abstractNumId="5" w15:restartNumberingAfterBreak="0">
     <w:nsid w:val="43D16FFB"/>
     <w:multiLevelType w:val="hybridMultilevel"/>
     <w:tmpl w:val="A0462420"/>
@@ -12645,7 +13168,7 @@
       </w:rPr>
     </w:lvl>
   </w:abstractNum>
-  <w:abstractNum w:abstractNumId="5" w15:restartNumberingAfterBreak="0">
+  <w:abstractNum w:abstractNumId="6" w15:restartNumberingAfterBreak="0">
     <w:nsid w:val="581430AF"/>
     <w:multiLevelType w:val="multilevel"/>
     <w:tmpl w:val="E198493A"/>
@@ -12788,7 +13311,7 @@
       </w:rPr>
     </w:lvl>
   </w:abstractNum>
-  <w:abstractNum w:abstractNumId="6" w15:restartNumberingAfterBreak="0">
+  <w:abstractNum w:abstractNumId="7" w15:restartNumberingAfterBreak="0">
     <w:nsid w:val="5C376C5A"/>
     <w:multiLevelType w:val="hybridMultilevel"/>
     <w:tmpl w:val="DBC23E8E"/>
@@ -12900,7 +13423,7 @@
       </w:rPr>
     </w:lvl>
   </w:abstractNum>
-  <w:abstractNum w:abstractNumId="7" w15:restartNumberingAfterBreak="0">
+  <w:abstractNum w:abstractNumId="8" w15:restartNumberingAfterBreak="0">
     <w:nsid w:val="600208CF"/>
     <w:multiLevelType w:val="multilevel"/>
     <w:tmpl w:val="27ECD8FC"/>
@@ -13043,7 +13566,7 @@
       </w:rPr>
     </w:lvl>
   </w:abstractNum>
-  <w:abstractNum w:abstractNumId="8" w15:restartNumberingAfterBreak="0">
+  <w:abstractNum w:abstractNumId="9" w15:restartNumberingAfterBreak="0">
     <w:nsid w:val="61623290"/>
     <w:multiLevelType w:val="hybridMultilevel"/>
     <w:tmpl w:val="13EA4A56"/>
@@ -13156,7 +13679,7 @@
       </w:rPr>
     </w:lvl>
   </w:abstractNum>
-  <w:abstractNum w:abstractNumId="9" w15:restartNumberingAfterBreak="0">
+  <w:abstractNum w:abstractNumId="10" w15:restartNumberingAfterBreak="0">
     <w:nsid w:val="639E68B4"/>
     <w:multiLevelType w:val="hybridMultilevel"/>
     <w:tmpl w:val="9D6E256E"/>
@@ -13269,7 +13792,7 @@
       </w:rPr>
     </w:lvl>
   </w:abstractNum>
-  <w:abstractNum w:abstractNumId="10" w15:restartNumberingAfterBreak="0">
+  <w:abstractNum w:abstractNumId="11" w15:restartNumberingAfterBreak="0">
     <w:nsid w:val="66D07984"/>
     <w:multiLevelType w:val="hybridMultilevel"/>
     <w:tmpl w:val="1A520E2A"/>
@@ -13382,7 +13905,7 @@
       </w:rPr>
     </w:lvl>
   </w:abstractNum>
-  <w:abstractNum w:abstractNumId="11" w15:restartNumberingAfterBreak="0">
+  <w:abstractNum w:abstractNumId="12" w15:restartNumberingAfterBreak="0">
     <w:nsid w:val="68694345"/>
     <w:multiLevelType w:val="multilevel"/>
     <w:tmpl w:val="FECA3C8A"/>
@@ -13468,7 +13991,7 @@
       </w:pPr>
     </w:lvl>
   </w:abstractNum>
-  <w:abstractNum w:abstractNumId="12" w15:restartNumberingAfterBreak="0">
+  <w:abstractNum w:abstractNumId="13" w15:restartNumberingAfterBreak="0">
     <w:nsid w:val="6BDD3D95"/>
     <w:multiLevelType w:val="hybridMultilevel"/>
     <w:tmpl w:val="5CFE1784"/>
@@ -13580,7 +14103,7 @@
       </w:rPr>
     </w:lvl>
   </w:abstractNum>
-  <w:abstractNum w:abstractNumId="13" w15:restartNumberingAfterBreak="0">
+  <w:abstractNum w:abstractNumId="14" w15:restartNumberingAfterBreak="0">
     <w:nsid w:val="75727A02"/>
     <w:multiLevelType w:val="multilevel"/>
     <w:tmpl w:val="FFA4FCB4"/>
@@ -13723,7 +14246,7 @@
       </w:rPr>
     </w:lvl>
   </w:abstractNum>
-  <w:abstractNum w:abstractNumId="14" w15:restartNumberingAfterBreak="0">
+  <w:abstractNum w:abstractNumId="15" w15:restartNumberingAfterBreak="0">
     <w:nsid w:val="789B14BC"/>
     <w:multiLevelType w:val="hybridMultilevel"/>
     <w:tmpl w:val="33F6D0FA"/>
@@ -13843,16 +14366,16 @@
     <w:abstractNumId w:val="3"/>
   </w:num>
   <w:num w:numId="3" w16cid:durableId="58288072">
-    <w:abstractNumId w:val="5"/>
+    <w:abstractNumId w:val="6"/>
   </w:num>
   <w:num w:numId="4" w16cid:durableId="2039695987">
-    <w:abstractNumId w:val="7"/>
+    <w:abstractNumId w:val="8"/>
   </w:num>
   <w:num w:numId="5" w16cid:durableId="2037415345">
-    <w:abstractNumId w:val="11"/>
+    <w:abstractNumId w:val="12"/>
   </w:num>
   <w:num w:numId="6" w16cid:durableId="405540821">
-    <w:abstractNumId w:val="13"/>
+    <w:abstractNumId w:val="14"/>
   </w:num>
   <w:num w:numId="7" w16cid:durableId="477503584">
     <w:abstractNumId w:val="2"/>
@@ -14038,28 +14561,31 @@
     </w:lvlOverride>
   </w:num>
   <w:num w:numId="14" w16cid:durableId="503477091">
-    <w:abstractNumId w:val="8"/>
+    <w:abstractNumId w:val="9"/>
   </w:num>
   <w:num w:numId="15" w16cid:durableId="1283996474">
-    <w:abstractNumId w:val="6"/>
+    <w:abstractNumId w:val="7"/>
   </w:num>
   <w:num w:numId="16" w16cid:durableId="112943399">
-    <w:abstractNumId w:val="9"/>
+    <w:abstractNumId w:val="10"/>
   </w:num>
   <w:num w:numId="17" w16cid:durableId="123354858">
-    <w:abstractNumId w:val="10"/>
+    <w:abstractNumId w:val="11"/>
   </w:num>
   <w:num w:numId="18" w16cid:durableId="1791584314">
     <w:abstractNumId w:val="0"/>
   </w:num>
   <w:num w:numId="19" w16cid:durableId="54475988">
-    <w:abstractNumId w:val="4"/>
+    <w:abstractNumId w:val="5"/>
   </w:num>
   <w:num w:numId="20" w16cid:durableId="1634367993">
-    <w:abstractNumId w:val="12"/>
+    <w:abstractNumId w:val="13"/>
   </w:num>
   <w:num w:numId="21" w16cid:durableId="701250504">
-    <w:abstractNumId w:val="14"/>
+    <w:abstractNumId w:val="15"/>
+  </w:num>
+  <w:num w:numId="22" w16cid:durableId="2087409975">
+    <w:abstractNumId w:val="4"/>
   </w:num>
 </w:numbering>
 </file>
@@ -14662,7 +15188,6 @@
   <w:style w:type="character" w:default="1" w:styleId="DefaultParagraphFont">
     <w:name w:val="Default Paragraph Font"/>
     <w:uiPriority w:val="1"/>
-    <w:semiHidden/>
     <w:unhideWhenUsed/>
   </w:style>
   <w:style w:type="table" w:default="1" w:styleId="TableNormal">
@@ -16497,7 +17022,7 @@
     <b:YearAccessed>2025</b:YearAccessed>
     <b:MonthAccessed>Jun</b:MonthAccessed>
     <b:DayAccessed>08</b:DayAccessed>
-    <b:RefOrder>18</b:RefOrder>
+    <b:RefOrder>19</b:RefOrder>
   </b:Source>
   <b:Source>
     <b:Tag>Wei24</b:Tag>
@@ -16516,7 +17041,7 @@
     <b:YearAccessed>2025</b:YearAccessed>
     <b:MonthAccessed>Jun</b:MonthAccessed>
     <b:DayAccessed>08</b:DayAccessed>
-    <b:RefOrder>19</b:RefOrder>
+    <b:RefOrder>20</b:RefOrder>
   </b:Source>
   <b:Source>
     <b:Tag>Wen24</b:Tag>
@@ -16535,7 +17060,7 @@
     <b:YearAccessed>2025</b:YearAccessed>
     <b:MonthAccessed>Jun</b:MonthAccessed>
     <b:DayAccessed>08</b:DayAccessed>
-    <b:RefOrder>20</b:RefOrder>
+    <b:RefOrder>21</b:RefOrder>
   </b:Source>
   <b:Source>
     <b:Tag>Zhe23</b:Tag>
@@ -16554,7 +17079,26 @@
     <b:YearAccessed>2025</b:YearAccessed>
     <b:MonthAccessed>Jun</b:MonthAccessed>
     <b:DayAccessed>08</b:DayAccessed>
-    <b:RefOrder>21</b:RefOrder>
+    <b:RefOrder>22</b:RefOrder>
+  </b:Source>
+  <b:Source>
+    <b:Tag>Qua25</b:Tag>
+    <b:SourceType>InternetSite</b:SourceType>
+    <b:Guid>{C07BB809-AE1A-5841-A489-3CAA534462B6}</b:Guid>
+    <b:Author>
+      <b:Author>
+        <b:Corporate>Quan Cheng, Yuanyu Wan, Lingyu Wu, Chenping Hou, Lijun Zhang</b:Corporate>
+      </b:Author>
+    </b:Author>
+    <b:Title>Continuous Subspace Optimization for Continual Learning</b:Title>
+    <b:URL>https://arxiv.org/abs/2505.11816</b:URL>
+    <b:Year>2025</b:Year>
+    <b:Month>May</b:Month>
+    <b:Day>17</b:Day>
+    <b:YearAccessed>2025</b:YearAccessed>
+    <b:MonthAccessed>Jun</b:MonthAccessed>
+    <b:DayAccessed>17</b:DayAccessed>
+    <b:RefOrder>18</b:RefOrder>
   </b:Source>
 </b:Sources>
 </file>
@@ -16566,7 +17110,7 @@
 </file>
 
 <file path=customXml/itemProps1.xml><?xml version="1.0" encoding="utf-8"?>
-<ds:datastoreItem xmlns:ds="http://schemas.openxmlformats.org/officeDocument/2006/customXml" ds:itemID="{D78880EA-F2E8-A84E-99BC-CB56720770A9}">
+<ds:datastoreItem xmlns:ds="http://schemas.openxmlformats.org/officeDocument/2006/customXml" ds:itemID="{E06101D2-3EE6-5A43-8AD9-82805C003F50}">
   <ds:schemaRefs>
     <ds:schemaRef ds:uri="http://schemas.openxmlformats.org/officeDocument/2006/bibliography"/>
   </ds:schemaRefs>

</xml_diff>